<commit_message>
add 4th lab opd
</commit_message>
<xml_diff>
--- a/BasicsOfProfessionalActivity/lab4/Отчет ОПД Григорьев Лаб4.docx
+++ b/BasicsOfProfessionalActivity/lab4/Отчет ОПД Григорьев Лаб4.docx
@@ -325,16 +325,8 @@
         <w:rPr>
           <w:rFonts w:ascii="Times New Roman" w:hAnsi="Times New Roman" w:cs="Times New Roman"/>
         </w:rPr>
-        <w:t xml:space="preserve">Ткешелашвили Нино </w:t>
+        <w:t>Ткешелашвили Нино Мерабиевна</w:t>
       </w:r>
-      <w:proofErr w:type="spellStart"/>
-      <w:r>
-        <w:rPr>
-          <w:rFonts w:ascii="Times New Roman" w:hAnsi="Times New Roman" w:cs="Times New Roman"/>
-        </w:rPr>
-        <w:t>Мерабиевна</w:t>
-      </w:r>
-      <w:proofErr w:type="spellEnd"/>
     </w:p>
     <w:p>
       <w:pPr>
@@ -4469,7 +4461,6 @@
               </w:rPr>
               <w:t xml:space="preserve"> </w:t>
             </w:r>
-            <w:proofErr w:type="gramStart"/>
             <w:r>
               <w:rPr>
                 <w:rFonts w:ascii="Times New Roman" w:hAnsi="Times New Roman" w:cs="Times New Roman"/>
@@ -4488,7 +4479,6 @@
               </w:rPr>
               <w:t>0</w:t>
             </w:r>
-            <w:proofErr w:type="gramEnd"/>
             <w:r>
               <w:rPr>
                 <w:rFonts w:ascii="Times New Roman" w:hAnsi="Times New Roman" w:cs="Times New Roman"/>
@@ -4579,7 +4569,6 @@
             <w:pPr>
               <w:rPr>
                 <w:rFonts w:ascii="Times New Roman" w:hAnsi="Times New Roman" w:cs="Times New Roman"/>
-                <w:lang w:val="en-US"/>
               </w:rPr>
             </w:pPr>
           </w:p>
@@ -5152,14 +5141,14 @@
               <w:rPr>
                 <w:rFonts w:ascii="Times New Roman" w:hAnsi="Times New Roman" w:cs="Times New Roman"/>
               </w:rPr>
-              <w:t xml:space="preserve">Переход на </w:t>
+              <w:t>Переход на</w:t>
             </w:r>
             <w:r>
               <w:rPr>
                 <w:rFonts w:ascii="Times New Roman" w:hAnsi="Times New Roman" w:cs="Times New Roman"/>
                 <w:lang w:val="en-US"/>
               </w:rPr>
-              <w:t>EC01</w:t>
+              <w:t xml:space="preserve"> 754</w:t>
             </w:r>
           </w:p>
         </w:tc>
@@ -5832,13 +5821,7 @@
             <w:rPr>
               <w:rFonts w:ascii="Cambria Math" w:hAnsi="Cambria Math" w:cs="Times New Roman"/>
             </w:rPr>
-            <m:t>f</m:t>
-          </m:r>
-          <m:r>
-            <w:rPr>
-              <w:rFonts w:ascii="Cambria Math" w:hAnsi="Cambria Math" w:cs="Times New Roman"/>
-            </w:rPr>
-            <m:t xml:space="preserve">(x) = </m:t>
+            <m:t xml:space="preserve">f(x) = </m:t>
           </m:r>
           <m:d>
             <m:dPr>
@@ -5882,28 +5865,7 @@
                         <w:rFonts w:ascii="Cambria Math" w:hAnsi="Cambria Math" w:cs="Times New Roman"/>
                         <w:lang w:val="en-US"/>
                       </w:rPr>
-                      <m:t>x</m:t>
-                    </m:r>
-                    <m:r>
-                      <w:rPr>
-                        <w:rFonts w:ascii="Cambria Math" w:hAnsi="Cambria Math" w:cs="Times New Roman"/>
-                        <w:lang w:val="en-US"/>
-                      </w:rPr>
-                      <m:t>+B</m:t>
-                    </m:r>
-                    <m:r>
-                      <w:rPr>
-                        <w:rFonts w:ascii="Cambria Math" w:hAnsi="Cambria Math" w:cs="Times New Roman"/>
-                        <w:lang w:val="en-US"/>
-                      </w:rPr>
-                      <m:t>, 0≤x&lt;</m:t>
-                    </m:r>
-                    <m:r>
-                      <w:rPr>
-                        <w:rFonts w:ascii="Cambria Math" w:hAnsi="Cambria Math" w:cs="Times New Roman"/>
-                        <w:lang w:val="en-US"/>
-                      </w:rPr>
-                      <m:t>A</m:t>
+                      <m:t>x+B, 0≤x&lt;A</m:t>
                     </m:r>
                   </m:e>
                 </m:mr>
@@ -5920,14 +5882,7 @@
                         <w:rFonts w:ascii="Cambria Math" w:hAnsi="Cambria Math" w:cs="Times New Roman"/>
                         <w:lang w:val="en-US"/>
                       </w:rPr>
-                      <m:t>, x &lt; 0, x ≥</m:t>
-                    </m:r>
-                    <m:r>
-                      <w:rPr>
-                        <w:rFonts w:ascii="Cambria Math" w:hAnsi="Cambria Math" w:cs="Times New Roman"/>
-                        <w:lang w:val="en-US"/>
-                      </w:rPr>
-                      <m:t>A</m:t>
+                      <m:t>, x &lt; 0, x ≥A</m:t>
                     </m:r>
                   </m:e>
                 </m:mr>
@@ -5975,6 +5930,7 @@
       <w:r>
         <w:rPr>
           <w:rFonts w:ascii="Times New Roman" w:hAnsi="Times New Roman" w:cs="Times New Roman"/>
+          <w:noProof/>
         </w:rPr>
         <w:drawing>
           <wp:inline distT="0" distB="0" distL="0" distR="0" wp14:anchorId="7EB7BAAD" wp14:editId="3BA7FA7B">
@@ -6574,16 +6530,7 @@
               <w:szCs w:val="28"/>
               <w:lang w:val="en-US"/>
             </w:rPr>
-            <m:t>=</m:t>
-          </m:r>
-          <m:r>
-            <w:rPr>
-              <w:rFonts w:ascii="Cambria Math" w:hAnsi="Cambria Math"/>
-              <w:sz w:val="28"/>
-              <w:szCs w:val="28"/>
-              <w:lang w:val="en-US"/>
-            </w:rPr>
-            <m:t>162</m:t>
+            <m:t>=162</m:t>
           </m:r>
         </m:oMath>
       </m:oMathPara>
@@ -6643,25 +6590,7 @@
               <w:szCs w:val="28"/>
               <w:lang w:val="en-US"/>
             </w:rPr>
-            <m:t>&lt;</m:t>
-          </m:r>
-          <m:r>
-            <w:rPr>
-              <w:rFonts w:ascii="Cambria Math" w:hAnsi="Cambria Math"/>
-              <w:sz w:val="28"/>
-              <w:szCs w:val="28"/>
-              <w:lang w:val="en-US"/>
-            </w:rPr>
-            <m:t xml:space="preserve"> </m:t>
-          </m:r>
-          <m:r>
-            <w:rPr>
-              <w:rFonts w:ascii="Cambria Math" w:hAnsi="Cambria Math"/>
-              <w:sz w:val="28"/>
-              <w:szCs w:val="28"/>
-              <w:lang w:val="en-US"/>
-            </w:rPr>
-            <m:t>19972</m:t>
+            <m:t>&lt; 19972</m:t>
           </m:r>
         </m:oMath>
       </m:oMathPara>
@@ -6672,7 +6601,6 @@
         <w:rPr>
           <w:sz w:val="28"/>
           <w:szCs w:val="28"/>
-          <w:lang w:val="en-US"/>
         </w:rPr>
       </w:pPr>
       <w:r>
@@ -6733,15 +6661,7 @@
               <w:sz w:val="28"/>
               <w:szCs w:val="28"/>
             </w:rPr>
-            <m:t>+</m:t>
-          </m:r>
-          <m:r>
-            <w:rPr>
-              <w:rFonts w:ascii="Cambria Math" w:hAnsi="Cambria Math"/>
-              <w:sz w:val="28"/>
-              <w:szCs w:val="28"/>
-            </w:rPr>
-            <m:t xml:space="preserve"> f</m:t>
+            <m:t>+ f</m:t>
           </m:r>
           <m:d>
             <m:dPr>
@@ -6800,15 +6720,7 @@
               <w:sz w:val="28"/>
               <w:szCs w:val="28"/>
             </w:rPr>
-            <m:t>-</m:t>
-          </m:r>
-          <m:r>
-            <w:rPr>
-              <w:rFonts w:ascii="Cambria Math" w:hAnsi="Cambria Math"/>
-              <w:sz w:val="28"/>
-              <w:szCs w:val="28"/>
-            </w:rPr>
-            <m:t xml:space="preserve"> </m:t>
+            <m:t xml:space="preserve">- </m:t>
           </m:r>
           <m:r>
             <w:rPr>
@@ -6839,16 +6751,7 @@
           <w:sz w:val="28"/>
           <w:szCs w:val="28"/>
         </w:rPr>
-        <w:t>то минимально мы можем получить</w:t>
-      </w:r>
-      <w:r>
-        <w:rPr>
-          <w:i/>
-          <w:iCs/>
-          <w:sz w:val="28"/>
-          <w:szCs w:val="28"/>
-        </w:rPr>
-        <w:t xml:space="preserve"> </w:t>
+        <w:t xml:space="preserve">то минимально мы можем получить </w:t>
       </w:r>
       <w:r>
         <w:rPr>
@@ -6877,7 +6780,6 @@
         </w:rPr>
         <w:t>-2=-</w:t>
       </w:r>
-      <w:proofErr w:type="gramStart"/>
       <w:r>
         <w:rPr>
           <w:i/>
@@ -6894,17 +6796,7 @@
           <w:sz w:val="28"/>
           <w:szCs w:val="28"/>
         </w:rPr>
-        <w:t xml:space="preserve"> &gt;</w:t>
-      </w:r>
-      <w:proofErr w:type="gramEnd"/>
-      <w:r>
-        <w:rPr>
-          <w:i/>
-          <w:iCs/>
-          <w:sz w:val="28"/>
-          <w:szCs w:val="28"/>
-        </w:rPr>
-        <w:t xml:space="preserve"> -2^15</w:t>
+        <w:t xml:space="preserve"> &gt; -2^15</w:t>
       </w:r>
     </w:p>
     <w:p>
@@ -6915,7 +6807,6 @@
           <w:iCs/>
           <w:sz w:val="28"/>
           <w:szCs w:val="28"/>
-          <w:lang w:val="en-US"/>
         </w:rPr>
       </w:pPr>
       <w:r>
@@ -6927,14 +6818,12 @@
         </w:rPr>
         <w:t xml:space="preserve">а максимально </w:t>
       </w:r>
-      <w:proofErr w:type="gramStart"/>
       <w:r>
         <w:rPr>
           <w:i/>
           <w:iCs/>
           <w:sz w:val="28"/>
           <w:szCs w:val="28"/>
-          <w:lang w:val="en-US"/>
         </w:rPr>
         <w:t xml:space="preserve">39782 </w:t>
       </w:r>
@@ -6953,20 +6842,8 @@
           <w:iCs/>
           <w:sz w:val="28"/>
           <w:szCs w:val="28"/>
-          <w:lang w:val="en-US"/>
         </w:rPr>
-        <w:t>&gt;</w:t>
-      </w:r>
-      <w:proofErr w:type="gramEnd"/>
-      <w:r>
-        <w:rPr>
-          <w:i/>
-          <w:iCs/>
-          <w:sz w:val="28"/>
-          <w:szCs w:val="28"/>
-          <w:lang w:val="en-US"/>
-        </w:rPr>
-        <w:t xml:space="preserve"> 2^15-1</w:t>
+        <w:t>&gt; 2^15-1</w:t>
       </w:r>
     </w:p>
     <w:p>
@@ -6997,7 +6874,6 @@
           <w:iCs/>
           <w:sz w:val="28"/>
           <w:szCs w:val="28"/>
-          <w:lang w:val="en-US"/>
         </w:rPr>
       </w:pPr>
       <w:r>
@@ -7093,7 +6969,6 @@
           <w:iCs/>
           <w:sz w:val="28"/>
           <w:szCs w:val="28"/>
-          <w:lang w:val="en-US"/>
         </w:rPr>
       </w:pPr>
     </w:p>
@@ -7104,7 +6979,6 @@
           <w:i/>
           <w:sz w:val="28"/>
           <w:szCs w:val="28"/>
-          <w:lang w:val="en-US"/>
         </w:rPr>
       </w:pPr>
     </w:p>
@@ -7241,23 +7115,7 @@
                       <w:sz w:val="28"/>
                       <w:szCs w:val="28"/>
                     </w:rPr>
-                    <m:t xml:space="preserve">≤ </m:t>
-                  </m:r>
-                  <m:r>
-                    <w:rPr>
-                      <w:rFonts w:ascii="Cambria Math" w:hAnsi="Cambria Math"/>
-                      <w:sz w:val="28"/>
-                      <w:szCs w:val="28"/>
-                    </w:rPr>
-                    <m:t>X</m:t>
-                  </m:r>
-                  <m:r>
-                    <w:rPr>
-                      <w:rFonts w:ascii="Cambria Math" w:hAnsi="Cambria Math"/>
-                      <w:sz w:val="28"/>
-                      <w:szCs w:val="28"/>
-                    </w:rPr>
-                    <m:t xml:space="preserve"> ≤</m:t>
+                    <m:t>≤ X ≤</m:t>
                   </m:r>
                   <m:f>
                     <m:fPr>
@@ -7286,16 +7144,7 @@
                           <w:szCs w:val="28"/>
                           <w:lang w:val="en-US"/>
                         </w:rPr>
-                        <m:t>6</m:t>
-                      </m:r>
-                      <m:r>
-                        <w:rPr>
-                          <w:rFonts w:ascii="Cambria Math" w:hAnsi="Cambria Math"/>
-                          <w:sz w:val="28"/>
-                          <w:szCs w:val="28"/>
-                          <w:lang w:val="en-US"/>
-                        </w:rPr>
-                        <m:t>303</m:t>
+                        <m:t>6303</m:t>
                       </m:r>
                     </m:num>
                     <m:den>
@@ -7374,23 +7223,7 @@
                       <w:sz w:val="28"/>
                       <w:szCs w:val="28"/>
                     </w:rPr>
-                    <m:t>≤</m:t>
-                  </m:r>
-                  <m:r>
-                    <w:rPr>
-                      <w:rFonts w:ascii="Cambria Math" w:hAnsi="Cambria Math"/>
-                      <w:sz w:val="28"/>
-                      <w:szCs w:val="28"/>
-                    </w:rPr>
-                    <m:t>Y</m:t>
-                  </m:r>
-                  <m:r>
-                    <w:rPr>
-                      <w:rFonts w:ascii="Cambria Math" w:hAnsi="Cambria Math"/>
-                      <w:sz w:val="28"/>
-                      <w:szCs w:val="28"/>
-                    </w:rPr>
-                    <m:t>≤</m:t>
+                    <m:t>≤Y≤</m:t>
                   </m:r>
                   <m:f>
                     <m:fPr>
@@ -7419,16 +7252,7 @@
                           <w:szCs w:val="28"/>
                           <w:lang w:val="en-US"/>
                         </w:rPr>
-                        <m:t>6</m:t>
-                      </m:r>
-                      <m:r>
-                        <w:rPr>
-                          <w:rFonts w:ascii="Cambria Math" w:hAnsi="Cambria Math"/>
-                          <w:sz w:val="28"/>
-                          <w:szCs w:val="28"/>
-                          <w:lang w:val="en-US"/>
-                        </w:rPr>
-                        <m:t>303</m:t>
+                        <m:t>6303</m:t>
                       </m:r>
                     </m:num>
                     <m:den>
@@ -7802,23 +7626,7 @@
                   <w:sz w:val="28"/>
                   <w:szCs w:val="28"/>
                 </w:rPr>
-                <m:t xml:space="preserve">≤ </m:t>
-              </m:r>
-              <m:r>
-                <w:rPr>
-                  <w:rFonts w:ascii="Cambria Math" w:hAnsi="Cambria Math"/>
-                  <w:sz w:val="28"/>
-                  <w:szCs w:val="28"/>
-                </w:rPr>
-                <m:t>X</m:t>
-              </m:r>
-              <m:r>
-                <w:rPr>
-                  <w:rFonts w:ascii="Cambria Math" w:hAnsi="Cambria Math"/>
-                  <w:sz w:val="28"/>
-                  <w:szCs w:val="28"/>
-                </w:rPr>
-                <m:t xml:space="preserve"> ≤</m:t>
+                <m:t>≤ X ≤</m:t>
               </m:r>
               <m:f>
                 <m:fPr>
@@ -7847,16 +7655,7 @@
                       <w:szCs w:val="28"/>
                       <w:lang w:val="en-US"/>
                     </w:rPr>
-                    <m:t>6</m:t>
-                  </m:r>
-                  <m:r>
-                    <w:rPr>
-                      <w:rFonts w:ascii="Cambria Math" w:hAnsi="Cambria Math"/>
-                      <w:sz w:val="28"/>
-                      <w:szCs w:val="28"/>
-                      <w:lang w:val="en-US"/>
-                    </w:rPr>
-                    <m:t>303</m:t>
+                    <m:t>6303</m:t>
                   </m:r>
                 </m:num>
                 <m:den>
@@ -7935,23 +7734,7 @@
                   <w:sz w:val="28"/>
                   <w:szCs w:val="28"/>
                 </w:rPr>
-                <m:t>≤</m:t>
-              </m:r>
-              <m:r>
-                <w:rPr>
-                  <w:rFonts w:ascii="Cambria Math" w:hAnsi="Cambria Math"/>
-                  <w:sz w:val="28"/>
-                  <w:szCs w:val="28"/>
-                </w:rPr>
-                <m:t>Y</m:t>
-              </m:r>
-              <m:r>
-                <w:rPr>
-                  <w:rFonts w:ascii="Cambria Math" w:hAnsi="Cambria Math"/>
-                  <w:sz w:val="28"/>
-                  <w:szCs w:val="28"/>
-                </w:rPr>
-                <m:t>≤</m:t>
+                <m:t>≤Y≤</m:t>
               </m:r>
               <m:f>
                 <m:fPr>
@@ -7980,16 +7763,7 @@
                       <w:szCs w:val="28"/>
                       <w:lang w:val="en-US"/>
                     </w:rPr>
-                    <m:t>6</m:t>
-                  </m:r>
-                  <m:r>
-                    <w:rPr>
-                      <w:rFonts w:ascii="Cambria Math" w:hAnsi="Cambria Math"/>
-                      <w:sz w:val="28"/>
-                      <w:szCs w:val="28"/>
-                      <w:lang w:val="en-US"/>
-                    </w:rPr>
-                    <m:t>303</m:t>
+                    <m:t>6303</m:t>
                   </m:r>
                 </m:num>
                 <m:den>
@@ -8155,16 +7929,29 @@
         <w:rPr>
           <w:sz w:val="28"/>
           <w:szCs w:val="28"/>
-          <w:lang w:val="en-US"/>
         </w:rPr>
       </w:pPr>
       <w:r>
         <w:rPr>
           <w:sz w:val="28"/>
           <w:szCs w:val="28"/>
+        </w:rPr>
+        <w:t xml:space="preserve">-31536 &lt;= </w:t>
+      </w:r>
+      <w:r>
+        <w:rPr>
+          <w:sz w:val="28"/>
+          <w:szCs w:val="28"/>
           <w:lang w:val="en-US"/>
         </w:rPr>
-        <w:t xml:space="preserve">-31536 &lt;= R &lt;= 32767 </w:t>
+        <w:t>R</w:t>
+      </w:r>
+      <w:r>
+        <w:rPr>
+          <w:sz w:val="28"/>
+          <w:szCs w:val="28"/>
+        </w:rPr>
+        <w:t xml:space="preserve"> &lt;= 32767 </w:t>
       </w:r>
     </w:p>
     <w:p>
@@ -8184,7 +7971,6 @@
           <w:sz w:val="28"/>
           <w:szCs w:val="28"/>
           <w:vertAlign w:val="subscript"/>
-          <w:lang w:val="en-US"/>
         </w:rPr>
       </w:pPr>
     </w:p>
@@ -8423,7 +8209,6 @@
           <w:bCs/>
           <w:sz w:val="28"/>
           <w:szCs w:val="28"/>
-          <w:lang w:val="en-US"/>
         </w:rPr>
       </w:pPr>
     </w:p>
@@ -8435,7 +8220,6 @@
           <w:bCs/>
           <w:sz w:val="28"/>
           <w:szCs w:val="28"/>
-          <w:lang w:val="en-US"/>
         </w:rPr>
       </w:pPr>
     </w:p>
@@ -8444,7 +8228,6 @@
         <w:rPr>
           <w:sz w:val="28"/>
           <w:szCs w:val="28"/>
-          <w:lang w:val="en-US"/>
         </w:rPr>
       </w:pPr>
       <w:r>
@@ -8453,32 +8236,21 @@
           <w:szCs w:val="28"/>
           <w:lang w:val="en-US"/>
         </w:rPr>
-        <w:t xml:space="preserve">X = </w:t>
+        <w:t>X</w:t>
       </w:r>
       <w:r>
         <w:rPr>
           <w:sz w:val="28"/>
           <w:szCs w:val="28"/>
-          <w:lang w:val="en-US"/>
         </w:rPr>
-        <w:t>-9</w:t>
+        <w:t xml:space="preserve"> = </w:t>
       </w:r>
-    </w:p>
-    <w:p>
-      <w:pPr>
-        <w:rPr>
-          <w:sz w:val="28"/>
-          <w:szCs w:val="28"/>
-          <w:lang w:val="en-US"/>
-        </w:rPr>
-      </w:pPr>
       <w:r>
         <w:rPr>
           <w:sz w:val="28"/>
           <w:szCs w:val="28"/>
-          <w:lang w:val="en-US"/>
         </w:rPr>
-        <w:t>Y = 970</w:t>
+        <w:t>-9</w:t>
       </w:r>
     </w:p>
     <w:p>
@@ -8494,7 +8266,37 @@
           <w:szCs w:val="28"/>
           <w:lang w:val="en-US"/>
         </w:rPr>
-        <w:t>Z = 3963</w:t>
+        <w:t>Y</w:t>
+      </w:r>
+      <w:r>
+        <w:rPr>
+          <w:sz w:val="28"/>
+          <w:szCs w:val="28"/>
+        </w:rPr>
+        <w:t xml:space="preserve"> = 970</w:t>
+      </w:r>
+    </w:p>
+    <w:p>
+      <w:pPr>
+        <w:rPr>
+          <w:sz w:val="28"/>
+          <w:szCs w:val="28"/>
+        </w:rPr>
+      </w:pPr>
+      <w:r>
+        <w:rPr>
+          <w:sz w:val="28"/>
+          <w:szCs w:val="28"/>
+          <w:lang w:val="en-US"/>
+        </w:rPr>
+        <w:t>Z</w:t>
+      </w:r>
+      <w:r>
+        <w:rPr>
+          <w:sz w:val="28"/>
+          <w:szCs w:val="28"/>
+        </w:rPr>
+        <w:t xml:space="preserve"> = 3963</w:t>
       </w:r>
     </w:p>
     <w:p>
@@ -8510,7 +8312,6 @@
         <w:rPr>
           <w:sz w:val="28"/>
           <w:szCs w:val="28"/>
-          <w:lang w:val="en-US"/>
         </w:rPr>
       </w:pPr>
       <w:r>
@@ -8519,7 +8320,14 @@
           <w:szCs w:val="28"/>
           <w:lang w:val="en-US"/>
         </w:rPr>
-        <w:t xml:space="preserve">R = </w:t>
+        <w:t>R</w:t>
+      </w:r>
+      <w:r>
+        <w:rPr>
+          <w:sz w:val="28"/>
+          <w:szCs w:val="28"/>
+        </w:rPr>
+        <w:t xml:space="preserve"> = </w:t>
       </w:r>
       <w:r>
         <w:rPr>
@@ -8532,7 +8340,6 @@
         <w:rPr>
           <w:sz w:val="28"/>
           <w:szCs w:val="28"/>
-          <w:lang w:val="en-US"/>
         </w:rPr>
         <w:t xml:space="preserve"> = 5010</w:t>
       </w:r>
@@ -8542,7 +8349,6 @@
         <w:rPr>
           <w:sz w:val="28"/>
           <w:szCs w:val="28"/>
-          <w:lang w:val="en-US"/>
         </w:rPr>
       </w:pPr>
     </w:p>
@@ -8551,7 +8357,6 @@
         <w:rPr>
           <w:sz w:val="28"/>
           <w:szCs w:val="28"/>
-          <w:lang w:val="en-US"/>
         </w:rPr>
       </w:pPr>
     </w:p>
@@ -8560,7 +8365,6 @@
         <w:rPr>
           <w:sz w:val="28"/>
           <w:szCs w:val="28"/>
-          <w:lang w:val="en-US"/>
         </w:rPr>
       </w:pPr>
     </w:p>
@@ -8569,7 +8373,6 @@
         <w:rPr>
           <w:sz w:val="28"/>
           <w:szCs w:val="28"/>
-          <w:lang w:val="en-US"/>
         </w:rPr>
       </w:pPr>
     </w:p>
@@ -8578,7 +8381,6 @@
         <w:rPr>
           <w:sz w:val="28"/>
           <w:szCs w:val="28"/>
-          <w:lang w:val="en-US"/>
         </w:rPr>
       </w:pPr>
     </w:p>
@@ -8587,7 +8389,6 @@
         <w:rPr>
           <w:sz w:val="28"/>
           <w:szCs w:val="28"/>
-          <w:lang w:val="en-US"/>
         </w:rPr>
       </w:pPr>
     </w:p>
@@ -8596,7 +8397,6 @@
         <w:rPr>
           <w:sz w:val="28"/>
           <w:szCs w:val="28"/>
-          <w:lang w:val="en-US"/>
         </w:rPr>
       </w:pPr>
       <w:r>
@@ -8605,14 +8405,20 @@
           <w:szCs w:val="28"/>
           <w:lang w:val="en-US"/>
         </w:rPr>
-        <w:t>R = 5010</w:t>
+        <w:t>R</w:t>
+      </w:r>
+      <w:r>
+        <w:rPr>
+          <w:sz w:val="28"/>
+          <w:szCs w:val="28"/>
+        </w:rPr>
+        <w:t xml:space="preserve"> = 5010</w:t>
       </w:r>
       <w:r>
         <w:rPr>
           <w:sz w:val="28"/>
           <w:szCs w:val="28"/>
           <w:vertAlign w:val="subscript"/>
-          <w:lang w:val="en-US"/>
         </w:rPr>
         <w:t>10</w:t>
       </w:r>
@@ -8620,7 +8426,6 @@
         <w:rPr>
           <w:sz w:val="28"/>
           <w:szCs w:val="28"/>
-          <w:lang w:val="en-US"/>
         </w:rPr>
         <w:t xml:space="preserve"> </w:t>
       </w:r>
@@ -8628,7 +8433,6 @@
         <w:rPr>
           <w:sz w:val="28"/>
           <w:szCs w:val="28"/>
-          <w:lang w:val="en-US"/>
         </w:rPr>
         <w:t>–</w:t>
       </w:r>
@@ -8636,7 +8440,6 @@
         <w:rPr>
           <w:sz w:val="28"/>
           <w:szCs w:val="28"/>
-          <w:lang w:val="en-US"/>
         </w:rPr>
         <w:t xml:space="preserve"> </w:t>
       </w:r>
@@ -8659,7 +8462,6 @@
           <w:sz w:val="28"/>
           <w:szCs w:val="28"/>
           <w:vertAlign w:val="subscript"/>
-          <w:lang w:val="en-US"/>
         </w:rPr>
         <w:t>16</w:t>
       </w:r>
@@ -8688,7 +8490,6 @@
       <w:pPr>
         <w:rPr>
           <w:rFonts w:ascii="Times New Roman" w:eastAsiaTheme="minorEastAsia" w:hAnsi="Times New Roman" w:cs="Times New Roman"/>
-          <w:lang w:val="en-US"/>
         </w:rPr>
       </w:pPr>
     </w:p>
@@ -8771,7 +8572,6 @@
                 <w:lang w:eastAsia="ru-RU"/>
               </w:rPr>
             </w:pPr>
-            <w:proofErr w:type="spellStart"/>
             <w:r>
               <w:rPr>
                 <w:rFonts w:ascii="Calibri" w:eastAsia="Times New Roman" w:hAnsi="Calibri" w:cs="Calibri"/>
@@ -8784,7 +8584,6 @@
               </w:rPr>
               <w:t>Адр</w:t>
             </w:r>
-            <w:proofErr w:type="spellEnd"/>
           </w:p>
         </w:tc>
         <w:tc>
@@ -8813,7 +8612,6 @@
                 <w:lang w:eastAsia="ru-RU"/>
               </w:rPr>
             </w:pPr>
-            <w:proofErr w:type="spellStart"/>
             <w:r>
               <w:rPr>
                 <w:rFonts w:ascii="Calibri" w:eastAsia="Times New Roman" w:hAnsi="Calibri" w:cs="Calibri"/>
@@ -8826,7 +8624,6 @@
               </w:rPr>
               <w:t>Знчн</w:t>
             </w:r>
-            <w:proofErr w:type="spellEnd"/>
           </w:p>
         </w:tc>
         <w:tc>
@@ -9215,7 +9012,6 @@
                 <w:lang w:val="en-US" w:eastAsia="ru-RU"/>
               </w:rPr>
             </w:pPr>
-            <w:proofErr w:type="spellStart"/>
             <w:r>
               <w:rPr>
                 <w:rFonts w:ascii="Calibri" w:eastAsia="Times New Roman" w:hAnsi="Calibri" w:cs="Calibri"/>
@@ -9228,7 +9024,6 @@
               </w:rPr>
               <w:t>Адр</w:t>
             </w:r>
-            <w:proofErr w:type="spellEnd"/>
           </w:p>
         </w:tc>
         <w:tc>
@@ -9257,7 +9052,6 @@
                 <w:lang w:val="en-US" w:eastAsia="ru-RU"/>
               </w:rPr>
             </w:pPr>
-            <w:proofErr w:type="spellStart"/>
             <w:r>
               <w:rPr>
                 <w:rFonts w:ascii="Calibri" w:eastAsia="Times New Roman" w:hAnsi="Calibri" w:cs="Calibri"/>
@@ -9270,7 +9064,6 @@
               </w:rPr>
               <w:t>Знчн</w:t>
             </w:r>
-            <w:proofErr w:type="spellEnd"/>
           </w:p>
         </w:tc>
       </w:tr>
@@ -31455,19 +31248,11 @@
         </w:rPr>
         <w:t>JUMP</w:t>
       </w:r>
-      <w:proofErr w:type="spellStart"/>
       <w:r>
         <w:rPr>
           <w:rFonts w:eastAsia="TimesNewRomanPSMT"/>
         </w:rPr>
-        <w:t>ами</w:t>
-      </w:r>
-      <w:proofErr w:type="spellEnd"/>
-      <w:r>
-        <w:rPr>
-          <w:rFonts w:eastAsia="TimesNewRomanPSMT"/>
-        </w:rPr>
-        <w:t>. Попробовал поработать с ветвлениями и изучил их метод взаимодействия в программе.</w:t>
+        <w:t>ами. Попробовал поработать с ветвлениями и изучил их метод взаимодействия в программе.</w:t>
       </w:r>
     </w:p>
     <w:p>
@@ -32262,6 +32047,7 @@
   <w:style w:type="character" w:default="1" w:styleId="a1">
     <w:name w:val="Default Paragraph Font"/>
     <w:uiPriority w:val="1"/>
+    <w:semiHidden/>
     <w:unhideWhenUsed/>
   </w:style>
   <w:style w:type="table" w:default="1" w:styleId="a2">

</xml_diff>

<commit_message>
current commit i don't know how name it
</commit_message>
<xml_diff>
--- a/BasicsOfProfessionalActivity/lab4/Отчет ОПД Григорьев Лаб4.docx
+++ b/BasicsOfProfessionalActivity/lab4/Отчет ОПД Григорьев Лаб4.docx
@@ -325,8 +325,16 @@
         <w:rPr>
           <w:rFonts w:ascii="Times New Roman" w:hAnsi="Times New Roman" w:cs="Times New Roman"/>
         </w:rPr>
-        <w:t>Ткешелашвили Нино Мерабиевна</w:t>
+        <w:t xml:space="preserve">Ткешелашвили Нино </w:t>
       </w:r>
+      <w:proofErr w:type="spellStart"/>
+      <w:r>
+        <w:rPr>
+          <w:rFonts w:ascii="Times New Roman" w:hAnsi="Times New Roman" w:cs="Times New Roman"/>
+        </w:rPr>
+        <w:t>Мерабиевна</w:t>
+      </w:r>
+      <w:proofErr w:type="spellEnd"/>
     </w:p>
     <w:p>
       <w:pPr>
@@ -6807,6 +6815,7 @@
           <w:iCs/>
           <w:sz w:val="28"/>
           <w:szCs w:val="28"/>
+          <w:lang w:val="en-US"/>
         </w:rPr>
       </w:pPr>
       <w:r>
@@ -6825,7 +6834,26 @@
           <w:sz w:val="28"/>
           <w:szCs w:val="28"/>
         </w:rPr>
-        <w:t xml:space="preserve">39782 </w:t>
+        <w:t>39</w:t>
+      </w:r>
+      <w:r>
+        <w:rPr>
+          <w:i/>
+          <w:iCs/>
+          <w:sz w:val="28"/>
+          <w:szCs w:val="28"/>
+          <w:lang w:val="en-US"/>
+        </w:rPr>
+        <w:t>456</w:t>
+      </w:r>
+      <w:r>
+        <w:rPr>
+          <w:i/>
+          <w:iCs/>
+          <w:sz w:val="28"/>
+          <w:szCs w:val="28"/>
+        </w:rPr>
+        <w:t xml:space="preserve"> </w:t>
       </w:r>
       <w:r>
         <w:rPr>
@@ -6974,6 +7002,134 @@
     </w:p>
     <w:p>
       <w:pPr>
+        <w:ind w:left="2832"/>
+        <w:rPr>
+          <w:rFonts w:ascii="Times New Roman" w:hAnsi="Times New Roman" w:cs="Times New Roman"/>
+          <w:color w:val="FF0000"/>
+          <w:lang w:val="en-US"/>
+        </w:rPr>
+      </w:pPr>
+      <w:r>
+        <w:rPr>
+          <w:rFonts w:ascii="Times New Roman" w:hAnsi="Times New Roman" w:cs="Times New Roman"/>
+          <w:color w:val="FF0000"/>
+          <w:lang w:val="en-US"/>
+        </w:rPr>
+        <w:t xml:space="preserve">        </w:t>
+      </w:r>
+      <w:r>
+        <w:rPr>
+          <w:rFonts w:ascii="Times New Roman" w:hAnsi="Times New Roman" w:cs="Times New Roman"/>
+          <w:color w:val="FF0000"/>
+          <w:lang w:val="en-US"/>
+        </w:rPr>
+        <w:t>R = F(X) + F(Y) – F(Z+1) – 2</w:t>
+      </w:r>
+    </w:p>
+    <w:p>
+      <w:pPr>
+        <w:ind w:left="2832"/>
+        <w:rPr>
+          <w:rFonts w:ascii="Times New Roman" w:hAnsi="Times New Roman" w:cs="Times New Roman"/>
+          <w:color w:val="FF0000"/>
+          <w:lang w:val="en-US"/>
+        </w:rPr>
+      </w:pPr>
+    </w:p>
+    <w:p>
+      <w:pPr>
+        <w:rPr>
+          <w:rFonts w:ascii="Times New Roman" w:hAnsi="Times New Roman" w:cs="Times New Roman"/>
+          <w:color w:val="FF0000"/>
+          <w:lang w:val="en-US"/>
+        </w:rPr>
+      </w:pPr>
+      <m:oMathPara>
+        <m:oMath>
+          <m:r>
+            <w:rPr>
+              <w:rFonts w:ascii="Cambria Math" w:hAnsi="Cambria Math" w:cs="Times New Roman"/>
+              <w:color w:val="FF0000"/>
+            </w:rPr>
+            <m:t xml:space="preserve">f(x) = </m:t>
+          </m:r>
+          <m:d>
+            <m:dPr>
+              <m:begChr m:val="{"/>
+              <m:endChr m:val=""/>
+              <m:ctrlPr>
+                <w:rPr>
+                  <w:rFonts w:ascii="Cambria Math" w:hAnsi="Cambria Math" w:cs="Times New Roman"/>
+                  <w:i/>
+                  <w:color w:val="FF0000"/>
+                </w:rPr>
+              </m:ctrlPr>
+            </m:dPr>
+            <m:e>
+              <m:m>
+                <m:mPr>
+                  <m:mcs>
+                    <m:mc>
+                      <m:mcPr>
+                        <m:count m:val="1"/>
+                        <m:mcJc m:val="center"/>
+                      </m:mcPr>
+                    </m:mc>
+                  </m:mcs>
+                  <m:ctrlPr>
+                    <w:rPr>
+                      <w:rFonts w:ascii="Cambria Math" w:hAnsi="Cambria Math" w:cs="Times New Roman"/>
+                      <w:i/>
+                      <w:color w:val="FF0000"/>
+                    </w:rPr>
+                  </m:ctrlPr>
+                </m:mPr>
+                <m:mr>
+                  <m:e>
+                    <m:r>
+                      <w:rPr>
+                        <w:rFonts w:ascii="Cambria Math" w:hAnsi="Cambria Math" w:cs="Times New Roman"/>
+                        <w:color w:val="FF0000"/>
+                      </w:rPr>
+                      <m:t>5</m:t>
+                    </m:r>
+                    <m:r>
+                      <w:rPr>
+                        <w:rFonts w:ascii="Cambria Math" w:hAnsi="Cambria Math" w:cs="Times New Roman"/>
+                        <w:color w:val="FF0000"/>
+                        <w:lang w:val="en-US"/>
+                      </w:rPr>
+                      <m:t>x+B, 0≤x&lt;A</m:t>
+                    </m:r>
+                  </m:e>
+                </m:mr>
+                <m:mr>
+                  <m:e>
+                    <m:r>
+                      <w:rPr>
+                        <w:rFonts w:ascii="Cambria Math" w:hAnsi="Cambria Math" w:cs="Times New Roman"/>
+                        <w:color w:val="FF0000"/>
+                      </w:rPr>
+                      <m:t>A</m:t>
+                    </m:r>
+                    <m:r>
+                      <w:rPr>
+                        <w:rFonts w:ascii="Cambria Math" w:hAnsi="Cambria Math" w:cs="Times New Roman"/>
+                        <w:color w:val="FF0000"/>
+                        <w:lang w:val="en-US"/>
+                      </w:rPr>
+                      <m:t>, x &lt; 0, x ≥A</m:t>
+                    </m:r>
+                  </m:e>
+                </m:mr>
+              </m:m>
+            </m:e>
+          </m:d>
+        </m:oMath>
+      </m:oMathPara>
+    </w:p>
+    <w:p>
+      <w:pPr>
         <w:jc w:val="both"/>
         <w:rPr>
           <w:i/>
@@ -6993,15 +7149,468 @@
       </w:pPr>
       <w:r>
         <w:rPr>
+          <w:i/>
+          <w:iCs/>
+          <w:sz w:val="28"/>
+          <w:szCs w:val="28"/>
+        </w:rPr>
+        <w:t>-</w:t>
+      </w:r>
+      <w:r>
+        <w:rPr>
+          <w:i/>
+          <w:iCs/>
+          <w:sz w:val="28"/>
+          <w:szCs w:val="28"/>
+        </w:rPr>
+        <w:t>19650</w:t>
+      </w:r>
+      <w:r>
+        <w:rPr>
+          <w:i/>
+          <w:iCs/>
+          <w:sz w:val="28"/>
+          <w:szCs w:val="28"/>
+        </w:rPr>
+        <w:t xml:space="preserve"> </w:t>
+      </w:r>
+      <w:r>
+        <w:rPr>
           <w:sz w:val="28"/>
           <w:szCs w:val="28"/>
           <w:lang w:val="en-US"/>
         </w:rPr>
-        <w:t xml:space="preserve">-31536 &lt;= R &lt;= 32767 </w:t>
+        <w:t xml:space="preserve">&lt;= R &lt;= 32767 </w:t>
       </w:r>
     </w:p>
     <w:p>
       <w:pPr>
+        <w:jc w:val="both"/>
+        <w:rPr>
+          <w:sz w:val="28"/>
+          <w:szCs w:val="28"/>
+          <w:lang w:val="en-US"/>
+        </w:rPr>
+      </w:pPr>
+    </w:p>
+    <w:p>
+      <w:pPr>
+        <w:jc w:val="both"/>
+        <w:rPr>
+          <w:sz w:val="28"/>
+          <w:szCs w:val="28"/>
+          <w:lang w:val="en-US"/>
+        </w:rPr>
+      </w:pPr>
+    </w:p>
+    <w:p>
+      <w:pPr>
+        <w:pStyle w:val="ae"/>
+        <w:numPr>
+          <w:ilvl w:val="0"/>
+          <w:numId w:val="2"/>
+        </w:numPr>
+        <w:jc w:val="both"/>
+        <w:rPr>
+          <w:sz w:val="28"/>
+          <w:szCs w:val="28"/>
+        </w:rPr>
+      </w:pPr>
+      <w:r>
+        <w:rPr>
+          <w:sz w:val="28"/>
+          <w:szCs w:val="28"/>
+        </w:rPr>
+        <w:t xml:space="preserve">3963*5 + 162 + 3963*5 </w:t>
+      </w:r>
+      <w:r>
+        <w:rPr>
+          <w:sz w:val="28"/>
+          <w:szCs w:val="28"/>
+        </w:rPr>
+        <w:t xml:space="preserve">+ 162 </w:t>
+      </w:r>
+      <w:r>
+        <w:rPr>
+          <w:sz w:val="28"/>
+          <w:szCs w:val="28"/>
+        </w:rPr>
+        <w:t>– 1405*5</w:t>
+      </w:r>
+      <w:r>
+        <w:rPr>
+          <w:sz w:val="28"/>
+          <w:szCs w:val="28"/>
+        </w:rPr>
+        <w:t xml:space="preserve"> - 162</w:t>
+      </w:r>
+      <w:r>
+        <w:rPr>
+          <w:sz w:val="28"/>
+          <w:szCs w:val="28"/>
+        </w:rPr>
+        <w:t xml:space="preserve"> = 32767 (</w:t>
+      </w:r>
+      <w:r>
+        <w:rPr>
+          <w:sz w:val="28"/>
+          <w:szCs w:val="28"/>
+        </w:rPr>
+        <w:t>худший случай)</w:t>
+      </w:r>
+    </w:p>
+    <w:p>
+      <w:pPr>
+        <w:jc w:val="both"/>
+        <w:rPr>
+          <w:rFonts w:eastAsiaTheme="minorEastAsia"/>
+          <w:i/>
+          <w:iCs/>
+          <w:sz w:val="28"/>
+          <w:szCs w:val="28"/>
+        </w:rPr>
+      </w:pPr>
+    </w:p>
+    <w:p>
+      <w:pPr>
+        <w:jc w:val="both"/>
+        <w:rPr>
+          <w:rFonts w:eastAsiaTheme="minorEastAsia"/>
+          <w:i/>
+          <w:iCs/>
+          <w:sz w:val="28"/>
+          <w:szCs w:val="28"/>
+          <w:lang w:val="en-US"/>
+        </w:rPr>
+      </w:pPr>
+      <m:oMathPara>
+        <m:oMath>
+          <m:d>
+            <m:dPr>
+              <m:begChr m:val="{"/>
+              <m:endChr m:val=""/>
+              <m:ctrlPr>
+                <w:rPr>
+                  <w:rFonts w:ascii="Cambria Math" w:hAnsi="Cambria Math"/>
+                  <w:i/>
+                  <w:iCs/>
+                  <w:sz w:val="28"/>
+                  <w:szCs w:val="28"/>
+                </w:rPr>
+              </m:ctrlPr>
+            </m:dPr>
+            <m:e>
+              <m:eqArr>
+                <m:eqArrPr>
+                  <m:ctrlPr>
+                    <w:rPr>
+                      <w:rFonts w:ascii="Cambria Math" w:hAnsi="Cambria Math"/>
+                      <w:i/>
+                      <w:iCs/>
+                      <w:sz w:val="28"/>
+                      <w:szCs w:val="28"/>
+                    </w:rPr>
+                  </m:ctrlPr>
+                </m:eqArrPr>
+                <m:e>
+                  <m:r>
+                    <w:rPr>
+                      <w:rFonts w:ascii="Cambria Math" w:hAnsi="Cambria Math"/>
+                      <w:sz w:val="28"/>
+                      <w:szCs w:val="28"/>
+                    </w:rPr>
+                    <m:t>1</m:t>
+                  </m:r>
+                  <m:r>
+                    <w:rPr>
+                      <w:rFonts w:ascii="Cambria Math" w:hAnsi="Cambria Math"/>
+                      <w:sz w:val="28"/>
+                      <w:szCs w:val="28"/>
+                      <w:lang w:val="en-US"/>
+                    </w:rPr>
+                    <m:t>405</m:t>
+                  </m:r>
+                  <m:r>
+                    <w:rPr>
+                      <w:rFonts w:ascii="Cambria Math" w:hAnsi="Cambria Math"/>
+                      <w:sz w:val="28"/>
+                      <w:szCs w:val="28"/>
+                    </w:rPr>
+                    <m:t>≤ Z</m:t>
+                  </m:r>
+                  <m:r>
+                    <w:rPr>
+                      <w:rFonts w:ascii="Cambria Math" w:hAnsi="Cambria Math"/>
+                      <w:sz w:val="28"/>
+                      <w:szCs w:val="28"/>
+                    </w:rPr>
+                    <m:t>&lt;</m:t>
+                  </m:r>
+                  <m:r>
+                    <w:rPr>
+                      <w:rFonts w:ascii="Cambria Math" w:hAnsi="Cambria Math"/>
+                      <w:sz w:val="28"/>
+                      <w:szCs w:val="28"/>
+                      <w:lang w:val="en-US"/>
+                    </w:rPr>
+                    <m:t>3963</m:t>
+                  </m:r>
+                </m:e>
+                <m:e>
+                  <m:sSup>
+                    <m:sSupPr>
+                      <m:ctrlPr>
+                        <w:rPr>
+                          <w:rFonts w:ascii="Cambria Math" w:hAnsi="Cambria Math"/>
+                          <w:i/>
+                          <w:iCs/>
+                          <w:sz w:val="28"/>
+                          <w:szCs w:val="28"/>
+                        </w:rPr>
+                      </m:ctrlPr>
+                    </m:sSupPr>
+                    <m:e>
+                      <m:r>
+                        <w:rPr>
+                          <w:rFonts w:ascii="Cambria Math" w:hAnsi="Cambria Math"/>
+                          <w:sz w:val="28"/>
+                          <w:szCs w:val="28"/>
+                        </w:rPr>
+                        <m:t>-2</m:t>
+                      </m:r>
+                    </m:e>
+                    <m:sup>
+                      <m:r>
+                        <w:rPr>
+                          <w:rFonts w:ascii="Cambria Math" w:hAnsi="Cambria Math"/>
+                          <w:sz w:val="28"/>
+                          <w:szCs w:val="28"/>
+                        </w:rPr>
+                        <m:t>15</m:t>
+                      </m:r>
+                    </m:sup>
+                  </m:sSup>
+                  <m:r>
+                    <w:rPr>
+                      <w:rFonts w:ascii="Cambria Math" w:hAnsi="Cambria Math"/>
+                      <w:sz w:val="28"/>
+                      <w:szCs w:val="28"/>
+                    </w:rPr>
+                    <m:t>≤ X ≤</m:t>
+                  </m:r>
+                  <m:sSup>
+                    <m:sSupPr>
+                      <m:ctrlPr>
+                        <w:rPr>
+                          <w:rFonts w:ascii="Cambria Math" w:hAnsi="Cambria Math"/>
+                          <w:i/>
+                          <w:iCs/>
+                          <w:sz w:val="28"/>
+                          <w:szCs w:val="28"/>
+                        </w:rPr>
+                      </m:ctrlPr>
+                    </m:sSupPr>
+                    <m:e>
+                      <m:r>
+                        <w:rPr>
+                          <w:rFonts w:ascii="Cambria Math" w:hAnsi="Cambria Math"/>
+                          <w:sz w:val="28"/>
+                          <w:szCs w:val="28"/>
+                        </w:rPr>
+                        <m:t>2</m:t>
+                      </m:r>
+                    </m:e>
+                    <m:sup>
+                      <m:r>
+                        <w:rPr>
+                          <w:rFonts w:ascii="Cambria Math" w:hAnsi="Cambria Math"/>
+                          <w:sz w:val="28"/>
+                          <w:szCs w:val="28"/>
+                        </w:rPr>
+                        <m:t>15</m:t>
+                      </m:r>
+                    </m:sup>
+                  </m:sSup>
+                  <m:r>
+                    <w:rPr>
+                      <w:rFonts w:ascii="Cambria Math" w:hAnsi="Cambria Math"/>
+                      <w:sz w:val="28"/>
+                      <w:szCs w:val="28"/>
+                    </w:rPr>
+                    <m:t>-</m:t>
+                  </m:r>
+                  <m:r>
+                    <w:rPr>
+                      <w:rFonts w:ascii="Cambria Math" w:hAnsi="Cambria Math"/>
+                      <w:sz w:val="28"/>
+                      <w:szCs w:val="28"/>
+                      <w:lang w:val="en-US"/>
+                    </w:rPr>
+                    <m:t>1</m:t>
+                  </m:r>
+                </m:e>
+                <m:e>
+                  <m:sSup>
+                    <m:sSupPr>
+                      <m:ctrlPr>
+                        <w:rPr>
+                          <w:rFonts w:ascii="Cambria Math" w:hAnsi="Cambria Math"/>
+                          <w:i/>
+                          <w:iCs/>
+                          <w:sz w:val="28"/>
+                          <w:szCs w:val="28"/>
+                        </w:rPr>
+                      </m:ctrlPr>
+                    </m:sSupPr>
+                    <m:e>
+                      <m:r>
+                        <w:rPr>
+                          <w:rFonts w:ascii="Cambria Math" w:hAnsi="Cambria Math"/>
+                          <w:sz w:val="28"/>
+                          <w:szCs w:val="28"/>
+                        </w:rPr>
+                        <m:t>-2</m:t>
+                      </m:r>
+                    </m:e>
+                    <m:sup>
+                      <m:r>
+                        <w:rPr>
+                          <w:rFonts w:ascii="Cambria Math" w:hAnsi="Cambria Math"/>
+                          <w:sz w:val="28"/>
+                          <w:szCs w:val="28"/>
+                        </w:rPr>
+                        <m:t>15</m:t>
+                      </m:r>
+                    </m:sup>
+                  </m:sSup>
+                  <m:r>
+                    <w:rPr>
+                      <w:rFonts w:ascii="Cambria Math" w:hAnsi="Cambria Math"/>
+                      <w:sz w:val="28"/>
+                      <w:szCs w:val="28"/>
+                    </w:rPr>
+                    <m:t>≤Y≤</m:t>
+                  </m:r>
+                  <m:sSup>
+                    <m:sSupPr>
+                      <m:ctrlPr>
+                        <w:rPr>
+                          <w:rFonts w:ascii="Cambria Math" w:hAnsi="Cambria Math"/>
+                          <w:i/>
+                          <w:iCs/>
+                          <w:sz w:val="28"/>
+                          <w:szCs w:val="28"/>
+                        </w:rPr>
+                      </m:ctrlPr>
+                    </m:sSupPr>
+                    <m:e>
+                      <m:r>
+                        <w:rPr>
+                          <w:rFonts w:ascii="Cambria Math" w:hAnsi="Cambria Math"/>
+                          <w:sz w:val="28"/>
+                          <w:szCs w:val="28"/>
+                        </w:rPr>
+                        <m:t>2</m:t>
+                      </m:r>
+                    </m:e>
+                    <m:sup>
+                      <m:r>
+                        <w:rPr>
+                          <w:rFonts w:ascii="Cambria Math" w:hAnsi="Cambria Math"/>
+                          <w:sz w:val="28"/>
+                          <w:szCs w:val="28"/>
+                        </w:rPr>
+                        <m:t>15</m:t>
+                      </m:r>
+                    </m:sup>
+                  </m:sSup>
+                  <m:r>
+                    <w:rPr>
+                      <w:rFonts w:ascii="Cambria Math" w:hAnsi="Cambria Math"/>
+                      <w:sz w:val="28"/>
+                      <w:szCs w:val="28"/>
+                    </w:rPr>
+                    <m:t>-</m:t>
+                  </m:r>
+                  <m:r>
+                    <w:rPr>
+                      <w:rFonts w:ascii="Cambria Math" w:hAnsi="Cambria Math"/>
+                      <w:sz w:val="28"/>
+                      <w:szCs w:val="28"/>
+                      <w:lang w:val="en-US"/>
+                    </w:rPr>
+                    <m:t>1</m:t>
+                  </m:r>
+                </m:e>
+              </m:eqArr>
+            </m:e>
+          </m:d>
+        </m:oMath>
+      </m:oMathPara>
+    </w:p>
+    <w:p>
+      <w:pPr>
+        <w:pStyle w:val="ae"/>
+        <w:numPr>
+          <w:ilvl w:val="0"/>
+          <w:numId w:val="2"/>
+        </w:numPr>
+        <w:jc w:val="both"/>
+        <w:rPr>
+          <w:sz w:val="28"/>
+          <w:szCs w:val="28"/>
+          <w:lang w:val="en-US"/>
+        </w:rPr>
+      </w:pPr>
+      <w:r>
+        <w:rPr>
+          <w:sz w:val="28"/>
+          <w:szCs w:val="28"/>
+          <w:lang w:val="en-US"/>
+        </w:rPr>
+        <w:t>3</w:t>
+      </w:r>
+      <w:r>
+        <w:rPr>
+          <w:sz w:val="28"/>
+          <w:szCs w:val="28"/>
+          <w:lang w:val="en-US"/>
+        </w:rPr>
+        <w:t xml:space="preserve">250*5 + 162 + 3250*5 + 162 – 0 * 5 </w:t>
+      </w:r>
+      <w:r>
+        <w:rPr>
+          <w:sz w:val="28"/>
+          <w:szCs w:val="28"/>
+          <w:lang w:val="en-US"/>
+        </w:rPr>
+        <w:t>-162 = 32662</w:t>
+      </w:r>
+      <w:r>
+        <w:rPr>
+          <w:sz w:val="28"/>
+          <w:szCs w:val="28"/>
+        </w:rPr>
+        <w:t xml:space="preserve"> </w:t>
+      </w:r>
+      <w:r>
+        <w:rPr>
+          <w:sz w:val="28"/>
+          <w:szCs w:val="28"/>
+        </w:rPr>
+        <w:t>(</w:t>
+      </w:r>
+      <w:r>
+        <w:rPr>
+          <w:sz w:val="28"/>
+          <w:szCs w:val="28"/>
+        </w:rPr>
+        <w:t>худший случай)</w:t>
+      </w:r>
+    </w:p>
+    <w:p>
+      <w:pPr>
+        <w:pStyle w:val="ae"/>
         <w:jc w:val="both"/>
         <w:rPr>
           <w:sz w:val="28"/>
@@ -7052,529 +7661,33 @@
                   </m:ctrlPr>
                 </m:eqArrPr>
                 <m:e>
-                  <m:f>
-                    <m:fPr>
-                      <m:ctrlPr>
-                        <w:rPr>
-                          <w:rFonts w:ascii="Cambria Math" w:hAnsi="Cambria Math"/>
-                          <w:i/>
-                          <w:sz w:val="28"/>
-                          <w:szCs w:val="28"/>
-                        </w:rPr>
-                      </m:ctrlPr>
-                    </m:fPr>
-                    <m:num>
-                      <m:sSup>
-                        <m:sSupPr>
-                          <m:ctrlPr>
-                            <w:rPr>
-                              <w:rFonts w:ascii="Cambria Math" w:hAnsi="Cambria Math"/>
-                              <w:i/>
-                              <w:iCs/>
-                              <w:sz w:val="28"/>
-                              <w:szCs w:val="28"/>
-                            </w:rPr>
-                          </m:ctrlPr>
-                        </m:sSupPr>
-                        <m:e>
-                          <m:r>
-                            <w:rPr>
-                              <w:rFonts w:ascii="Cambria Math" w:hAnsi="Cambria Math"/>
-                              <w:sz w:val="28"/>
-                              <w:szCs w:val="28"/>
-                            </w:rPr>
-                            <m:t>-2</m:t>
-                          </m:r>
-                        </m:e>
-                        <m:sup>
-                          <m:r>
-                            <w:rPr>
-                              <w:rFonts w:ascii="Cambria Math" w:hAnsi="Cambria Math"/>
-                              <w:sz w:val="28"/>
-                              <w:szCs w:val="28"/>
-                            </w:rPr>
-                            <m:t>15</m:t>
-                          </m:r>
-                        </m:sup>
-                      </m:sSup>
-                    </m:num>
-                    <m:den>
-                      <m:r>
-                        <w:rPr>
-                          <w:rFonts w:ascii="Cambria Math" w:hAnsi="Cambria Math"/>
-                          <w:sz w:val="28"/>
-                          <w:szCs w:val="28"/>
-                        </w:rPr>
-                        <m:t>5</m:t>
-                      </m:r>
-                    </m:den>
-                  </m:f>
                   <m:r>
                     <w:rPr>
                       <w:rFonts w:ascii="Cambria Math" w:hAnsi="Cambria Math"/>
                       <w:sz w:val="28"/>
                       <w:szCs w:val="28"/>
                     </w:rPr>
-                    <m:t>≤ X ≤</m:t>
+                    <m:t>0</m:t>
                   </m:r>
-                  <m:f>
-                    <m:fPr>
-                      <m:ctrlPr>
-                        <w:rPr>
-                          <w:rFonts w:ascii="Cambria Math" w:hAnsi="Cambria Math"/>
-                          <w:i/>
-                          <w:sz w:val="28"/>
-                          <w:szCs w:val="28"/>
-                        </w:rPr>
-                      </m:ctrlPr>
-                    </m:fPr>
-                    <m:num>
-                      <m:r>
-                        <w:rPr>
-                          <w:rFonts w:ascii="Cambria Math" w:hAnsi="Cambria Math"/>
-                          <w:sz w:val="28"/>
-                          <w:szCs w:val="28"/>
-                        </w:rPr>
-                        <m:t>1</m:t>
-                      </m:r>
-                      <m:r>
-                        <w:rPr>
-                          <w:rFonts w:ascii="Cambria Math" w:hAnsi="Cambria Math"/>
-                          <w:sz w:val="28"/>
-                          <w:szCs w:val="28"/>
-                          <w:lang w:val="en-US"/>
-                        </w:rPr>
-                        <m:t>6303</m:t>
-                      </m:r>
-                    </m:num>
-                    <m:den>
-                      <m:r>
-                        <w:rPr>
-                          <w:rFonts w:ascii="Cambria Math" w:hAnsi="Cambria Math"/>
-                          <w:sz w:val="28"/>
-                          <w:szCs w:val="28"/>
-                        </w:rPr>
-                        <m:t>5</m:t>
-                      </m:r>
-                    </m:den>
-                  </m:f>
-                </m:e>
-                <m:e>
-                  <m:f>
-                    <m:fPr>
-                      <m:ctrlPr>
-                        <w:rPr>
-                          <w:rFonts w:ascii="Cambria Math" w:hAnsi="Cambria Math"/>
-                          <w:i/>
-                          <w:sz w:val="28"/>
-                          <w:szCs w:val="28"/>
-                        </w:rPr>
-                      </m:ctrlPr>
-                    </m:fPr>
-                    <m:num>
-                      <m:sSup>
-                        <m:sSupPr>
-                          <m:ctrlPr>
-                            <w:rPr>
-                              <w:rFonts w:ascii="Cambria Math" w:hAnsi="Cambria Math"/>
-                              <w:i/>
-                              <w:iCs/>
-                              <w:sz w:val="28"/>
-                              <w:szCs w:val="28"/>
-                            </w:rPr>
-                          </m:ctrlPr>
-                        </m:sSupPr>
-                        <m:e>
-                          <m:r>
-                            <w:rPr>
-                              <w:rFonts w:ascii="Cambria Math" w:hAnsi="Cambria Math"/>
-                              <w:sz w:val="28"/>
-                              <w:szCs w:val="28"/>
-                            </w:rPr>
-                            <m:t>-2</m:t>
-                          </m:r>
-                        </m:e>
-                        <m:sup>
-                          <m:r>
-                            <w:rPr>
-                              <w:rFonts w:ascii="Cambria Math" w:hAnsi="Cambria Math"/>
-                              <w:sz w:val="28"/>
-                              <w:szCs w:val="28"/>
-                            </w:rPr>
-                            <m:t>15</m:t>
-                          </m:r>
-                        </m:sup>
-                      </m:sSup>
-                    </m:num>
-                    <m:den>
-                      <m:r>
-                        <w:rPr>
-                          <w:rFonts w:ascii="Cambria Math" w:hAnsi="Cambria Math"/>
-                          <w:sz w:val="28"/>
-                          <w:szCs w:val="28"/>
-                        </w:rPr>
-                        <m:t>5</m:t>
-                      </m:r>
-                    </m:den>
-                  </m:f>
                   <m:r>
                     <w:rPr>
                       <w:rFonts w:ascii="Cambria Math" w:hAnsi="Cambria Math"/>
                       <w:sz w:val="28"/>
                       <w:szCs w:val="28"/>
                     </w:rPr>
-                    <m:t>≤Y≤</m:t>
+                    <m:t>≤ Z&lt;</m:t>
                   </m:r>
-                  <m:f>
-                    <m:fPr>
-                      <m:ctrlPr>
-                        <w:rPr>
-                          <w:rFonts w:ascii="Cambria Math" w:hAnsi="Cambria Math"/>
-                          <w:i/>
-                          <w:sz w:val="28"/>
-                          <w:szCs w:val="28"/>
-                        </w:rPr>
-                      </m:ctrlPr>
-                    </m:fPr>
-                    <m:num>
-                      <m:r>
-                        <w:rPr>
-                          <w:rFonts w:ascii="Cambria Math" w:hAnsi="Cambria Math"/>
-                          <w:sz w:val="28"/>
-                          <w:szCs w:val="28"/>
-                        </w:rPr>
-                        <m:t>1</m:t>
-                      </m:r>
-                      <m:r>
-                        <w:rPr>
-                          <w:rFonts w:ascii="Cambria Math" w:hAnsi="Cambria Math"/>
-                          <w:sz w:val="28"/>
-                          <w:szCs w:val="28"/>
-                          <w:lang w:val="en-US"/>
-                        </w:rPr>
-                        <m:t>6303</m:t>
-                      </m:r>
-                    </m:num>
-                    <m:den>
-                      <m:r>
-                        <w:rPr>
-                          <w:rFonts w:ascii="Cambria Math" w:hAnsi="Cambria Math"/>
-                          <w:sz w:val="28"/>
-                          <w:szCs w:val="28"/>
-                        </w:rPr>
-                        <m:t>5</m:t>
-                      </m:r>
-                    </m:den>
-                  </m:f>
-                </m:e>
-                <m:e>
-                  <m:f>
-                    <m:fPr>
-                      <m:ctrlPr>
-                        <w:rPr>
-                          <w:rFonts w:ascii="Cambria Math" w:hAnsi="Cambria Math"/>
-                          <w:i/>
-                          <w:sz w:val="28"/>
-                          <w:szCs w:val="28"/>
-                        </w:rPr>
-                      </m:ctrlPr>
-                    </m:fPr>
-                    <m:num>
-                      <m:sSup>
-                        <m:sSupPr>
-                          <m:ctrlPr>
-                            <w:rPr>
-                              <w:rFonts w:ascii="Cambria Math" w:hAnsi="Cambria Math"/>
-                              <w:i/>
-                              <w:iCs/>
-                              <w:sz w:val="28"/>
-                              <w:szCs w:val="28"/>
-                            </w:rPr>
-                          </m:ctrlPr>
-                        </m:sSupPr>
-                        <m:e>
-                          <m:r>
-                            <w:rPr>
-                              <w:rFonts w:ascii="Cambria Math" w:hAnsi="Cambria Math"/>
-                              <w:sz w:val="28"/>
-                              <w:szCs w:val="28"/>
-                            </w:rPr>
-                            <m:t>-2</m:t>
-                          </m:r>
-                        </m:e>
-                        <m:sup>
-                          <m:r>
-                            <w:rPr>
-                              <w:rFonts w:ascii="Cambria Math" w:hAnsi="Cambria Math"/>
-                              <w:sz w:val="28"/>
-                              <w:szCs w:val="28"/>
-                            </w:rPr>
-                            <m:t>15</m:t>
-                          </m:r>
-                        </m:sup>
-                      </m:sSup>
-                    </m:num>
-                    <m:den>
-                      <m:r>
-                        <w:rPr>
-                          <w:rFonts w:ascii="Cambria Math" w:hAnsi="Cambria Math"/>
-                          <w:sz w:val="28"/>
-                          <w:szCs w:val="28"/>
-                        </w:rPr>
-                        <m:t>5</m:t>
-                      </m:r>
-                    </m:den>
-                  </m:f>
                   <m:r>
                     <w:rPr>
                       <w:rFonts w:ascii="Cambria Math" w:hAnsi="Cambria Math"/>
                       <w:sz w:val="28"/>
                       <w:szCs w:val="28"/>
+                      <w:lang w:val="en-US"/>
                     </w:rPr>
-                    <m:t xml:space="preserve">≤ Z ≤ </m:t>
+                    <m:t>1405</m:t>
                   </m:r>
-                  <m:f>
-                    <m:fPr>
-                      <m:ctrlPr>
-                        <w:rPr>
-                          <w:rFonts w:ascii="Cambria Math" w:hAnsi="Cambria Math"/>
-                          <w:i/>
-                          <w:sz w:val="28"/>
-                          <w:szCs w:val="28"/>
-                        </w:rPr>
-                      </m:ctrlPr>
-                    </m:fPr>
-                    <m:num>
-                      <m:sSup>
-                        <m:sSupPr>
-                          <m:ctrlPr>
-                            <w:rPr>
-                              <w:rFonts w:ascii="Cambria Math" w:hAnsi="Cambria Math"/>
-                              <w:i/>
-                              <w:iCs/>
-                              <w:sz w:val="28"/>
-                              <w:szCs w:val="28"/>
-                            </w:rPr>
-                          </m:ctrlPr>
-                        </m:sSupPr>
-                        <m:e>
-                          <m:r>
-                            <w:rPr>
-                              <w:rFonts w:ascii="Cambria Math" w:hAnsi="Cambria Math"/>
-                              <w:sz w:val="28"/>
-                              <w:szCs w:val="28"/>
-                            </w:rPr>
-                            <m:t>2</m:t>
-                          </m:r>
-                        </m:e>
-                        <m:sup>
-                          <m:r>
-                            <w:rPr>
-                              <w:rFonts w:ascii="Cambria Math" w:hAnsi="Cambria Math"/>
-                              <w:sz w:val="28"/>
-                              <w:szCs w:val="28"/>
-                            </w:rPr>
-                            <m:t>15</m:t>
-                          </m:r>
-                        </m:sup>
-                      </m:sSup>
-                      <m:r>
-                        <w:rPr>
-                          <w:rFonts w:ascii="Cambria Math" w:hAnsi="Cambria Math"/>
-                          <w:sz w:val="28"/>
-                          <w:szCs w:val="28"/>
-                        </w:rPr>
-                        <m:t>-</m:t>
-                      </m:r>
-                      <m:r>
-                        <w:rPr>
-                          <w:rFonts w:ascii="Cambria Math" w:hAnsi="Cambria Math"/>
-                          <w:sz w:val="28"/>
-                          <w:szCs w:val="28"/>
-                          <w:lang w:val="en-US"/>
-                        </w:rPr>
-                        <m:t>1</m:t>
-                      </m:r>
-                    </m:num>
-                    <m:den>
-                      <m:r>
-                        <w:rPr>
-                          <w:rFonts w:ascii="Cambria Math" w:hAnsi="Cambria Math"/>
-                          <w:sz w:val="28"/>
-                          <w:szCs w:val="28"/>
-                        </w:rPr>
-                        <m:t>5</m:t>
-                      </m:r>
-                    </m:den>
-                  </m:f>
                 </m:e>
-              </m:eqArr>
-            </m:e>
-          </m:d>
-        </m:oMath>
-      </m:oMathPara>
-    </w:p>
-    <w:p>
-      <w:pPr>
-        <w:jc w:val="both"/>
-        <w:rPr>
-          <w:i/>
-          <w:sz w:val="28"/>
-          <w:szCs w:val="28"/>
-          <w:lang w:val="en-US"/>
-        </w:rPr>
-      </w:pPr>
-    </w:p>
-    <w:p>
-      <w:pPr>
-        <w:jc w:val="both"/>
-        <w:rPr>
-          <w:i/>
-          <w:sz w:val="28"/>
-          <w:szCs w:val="28"/>
-          <w:lang w:val="en-US"/>
-        </w:rPr>
-      </w:pPr>
-      <w:r>
-        <w:rPr>
-          <w:i/>
-          <w:sz w:val="28"/>
-          <w:szCs w:val="28"/>
-          <w:lang w:val="en-US"/>
-        </w:rPr>
-        <w:t xml:space="preserve">16465 + 16465 </w:t>
-      </w:r>
-      <w:r>
-        <w:rPr>
-          <w:i/>
-          <w:sz w:val="28"/>
-          <w:szCs w:val="28"/>
-          <w:lang w:val="en-US"/>
-        </w:rPr>
-        <w:t>–</w:t>
-      </w:r>
-      <w:r>
-        <w:rPr>
-          <w:i/>
-          <w:sz w:val="28"/>
-          <w:szCs w:val="28"/>
-          <w:lang w:val="en-US"/>
-        </w:rPr>
-        <w:t xml:space="preserve"> 162</w:t>
-      </w:r>
-      <w:r>
-        <w:rPr>
-          <w:i/>
-          <w:sz w:val="28"/>
-          <w:szCs w:val="28"/>
-          <w:lang w:val="en-US"/>
-        </w:rPr>
-        <w:t xml:space="preserve"> – 2 = 32766</w:t>
-      </w:r>
-    </w:p>
-    <w:p>
-      <w:pPr>
-        <w:jc w:val="both"/>
-        <w:rPr>
-          <w:i/>
-          <w:sz w:val="28"/>
-          <w:szCs w:val="28"/>
-          <w:lang w:val="en-US"/>
-        </w:rPr>
-      </w:pPr>
-    </w:p>
-    <w:p>
-      <w:pPr>
-        <w:jc w:val="both"/>
-        <w:rPr>
-          <w:i/>
-          <w:sz w:val="28"/>
-          <w:szCs w:val="28"/>
-          <w:lang w:val="en-US"/>
-        </w:rPr>
-      </w:pPr>
-    </w:p>
-    <w:p>
-      <w:pPr>
-        <w:jc w:val="both"/>
-        <w:rPr>
-          <w:i/>
-          <w:sz w:val="28"/>
-          <w:szCs w:val="28"/>
-          <w:lang w:val="en-US"/>
-        </w:rPr>
-      </w:pPr>
-    </w:p>
-    <w:p>
-      <w:pPr>
-        <w:jc w:val="both"/>
-        <w:rPr>
-          <w:sz w:val="28"/>
-          <w:szCs w:val="28"/>
-          <w:lang w:val="en-US"/>
-        </w:rPr>
-      </w:pPr>
-    </w:p>
-    <w:p>
-      <w:pPr>
-        <w:jc w:val="both"/>
-        <w:rPr>
-          <w:sz w:val="28"/>
-          <w:szCs w:val="28"/>
-          <w:lang w:val="en-US"/>
-        </w:rPr>
-      </w:pPr>
-      <w:r>
-        <w:rPr>
-          <w:sz w:val="28"/>
-          <w:szCs w:val="28"/>
-        </w:rPr>
-        <w:t>Финальное ОДЗ</w:t>
-      </w:r>
-      <w:r>
-        <w:rPr>
-          <w:sz w:val="28"/>
-          <w:szCs w:val="28"/>
-          <w:lang w:val="en-US"/>
-        </w:rPr>
-        <w:t>:</w:t>
-      </w:r>
-    </w:p>
-    <w:p>
-      <w:pPr>
-        <w:jc w:val="both"/>
-        <w:rPr>
-          <w:sz w:val="28"/>
-          <w:szCs w:val="28"/>
-        </w:rPr>
-      </w:pPr>
-      <m:oMathPara>
-        <m:oMath>
-          <m:eqArr>
-            <m:eqArrPr>
-              <m:ctrlPr>
-                <w:rPr>
-                  <w:rFonts w:ascii="Cambria Math" w:hAnsi="Cambria Math"/>
-                  <w:i/>
-                  <w:iCs/>
-                  <w:sz w:val="28"/>
-                  <w:szCs w:val="28"/>
-                </w:rPr>
-              </m:ctrlPr>
-            </m:eqArrPr>
-            <m:e>
-              <m:f>
-                <m:fPr>
-                  <m:ctrlPr>
-                    <w:rPr>
-                      <w:rFonts w:ascii="Cambria Math" w:hAnsi="Cambria Math"/>
-                      <w:i/>
-                      <w:sz w:val="28"/>
-                      <w:szCs w:val="28"/>
-                    </w:rPr>
-                  </m:ctrlPr>
-                </m:fPr>
-                <m:num>
+                <m:e>
                   <m:sSup>
                     <m:sSupPr>
                       <m:ctrlPr>
@@ -7608,45 +7721,21 @@
                       </m:r>
                     </m:sup>
                   </m:sSup>
-                </m:num>
-                <m:den>
                   <m:r>
                     <w:rPr>
                       <w:rFonts w:ascii="Cambria Math" w:hAnsi="Cambria Math"/>
                       <w:sz w:val="28"/>
                       <w:szCs w:val="28"/>
                     </w:rPr>
-                    <m:t>5</m:t>
+                    <m:t>≤ X ≤</m:t>
                   </m:r>
-                </m:den>
-              </m:f>
-              <m:r>
-                <w:rPr>
-                  <w:rFonts w:ascii="Cambria Math" w:hAnsi="Cambria Math"/>
-                  <w:sz w:val="28"/>
-                  <w:szCs w:val="28"/>
-                </w:rPr>
-                <m:t>≤ X ≤</m:t>
-              </m:r>
-              <m:f>
-                <m:fPr>
-                  <m:ctrlPr>
-                    <w:rPr>
-                      <w:rFonts w:ascii="Cambria Math" w:hAnsi="Cambria Math"/>
-                      <w:i/>
-                      <w:sz w:val="28"/>
-                      <w:szCs w:val="28"/>
-                    </w:rPr>
-                  </m:ctrlPr>
-                </m:fPr>
-                <m:num>
                   <m:r>
                     <w:rPr>
                       <w:rFonts w:ascii="Cambria Math" w:hAnsi="Cambria Math"/>
                       <w:sz w:val="28"/>
                       <w:szCs w:val="28"/>
                     </w:rPr>
-                    <m:t>1</m:t>
+                    <m:t>3</m:t>
                   </m:r>
                   <m:r>
                     <w:rPr>
@@ -7655,34 +7744,10 @@
                       <w:szCs w:val="28"/>
                       <w:lang w:val="en-US"/>
                     </w:rPr>
-                    <m:t>6303</m:t>
+                    <m:t>250</m:t>
                   </m:r>
-                </m:num>
-                <m:den>
-                  <m:r>
-                    <w:rPr>
-                      <w:rFonts w:ascii="Cambria Math" w:hAnsi="Cambria Math"/>
-                      <w:sz w:val="28"/>
-                      <w:szCs w:val="28"/>
-                    </w:rPr>
-                    <m:t>5</m:t>
-                  </m:r>
-                </m:den>
-              </m:f>
-            </m:e>
-            <m:e>
-              <m:f>
-                <m:fPr>
-                  <m:ctrlPr>
-                    <w:rPr>
-                      <w:rFonts w:ascii="Cambria Math" w:hAnsi="Cambria Math"/>
-                      <w:i/>
-                      <w:sz w:val="28"/>
-                      <w:szCs w:val="28"/>
-                    </w:rPr>
-                  </m:ctrlPr>
-                </m:fPr>
-                <m:num>
+                </m:e>
+                <m:e>
                   <m:sSup>
                     <m:sSupPr>
                       <m:ctrlPr>
@@ -7716,45 +7781,21 @@
                       </m:r>
                     </m:sup>
                   </m:sSup>
-                </m:num>
-                <m:den>
                   <m:r>
                     <w:rPr>
                       <w:rFonts w:ascii="Cambria Math" w:hAnsi="Cambria Math"/>
                       <w:sz w:val="28"/>
                       <w:szCs w:val="28"/>
                     </w:rPr>
-                    <m:t>5</m:t>
+                    <m:t>≤Y≤</m:t>
                   </m:r>
-                </m:den>
-              </m:f>
-              <m:r>
-                <w:rPr>
-                  <w:rFonts w:ascii="Cambria Math" w:hAnsi="Cambria Math"/>
-                  <w:sz w:val="28"/>
-                  <w:szCs w:val="28"/>
-                </w:rPr>
-                <m:t>≤Y≤</m:t>
-              </m:r>
-              <m:f>
-                <m:fPr>
-                  <m:ctrlPr>
-                    <w:rPr>
-                      <w:rFonts w:ascii="Cambria Math" w:hAnsi="Cambria Math"/>
-                      <w:i/>
-                      <w:sz w:val="28"/>
-                      <w:szCs w:val="28"/>
-                    </w:rPr>
-                  </m:ctrlPr>
-                </m:fPr>
-                <m:num>
                   <m:r>
                     <w:rPr>
                       <w:rFonts w:ascii="Cambria Math" w:hAnsi="Cambria Math"/>
                       <w:sz w:val="28"/>
                       <w:szCs w:val="28"/>
                     </w:rPr>
-                    <m:t>1</m:t>
+                    <m:t>3</m:t>
                   </m:r>
                   <m:r>
                     <w:rPr>
@@ -7763,34 +7804,164 @@
                       <w:szCs w:val="28"/>
                       <w:lang w:val="en-US"/>
                     </w:rPr>
-                    <m:t>6303</m:t>
+                    <m:t>250</m:t>
                   </m:r>
-                </m:num>
-                <m:den>
-                  <m:r>
-                    <w:rPr>
-                      <w:rFonts w:ascii="Cambria Math" w:hAnsi="Cambria Math"/>
-                      <w:sz w:val="28"/>
-                      <w:szCs w:val="28"/>
-                    </w:rPr>
-                    <m:t>5</m:t>
-                  </m:r>
-                </m:den>
-              </m:f>
+                </m:e>
+              </m:eqArr>
             </m:e>
+          </m:d>
+        </m:oMath>
+      </m:oMathPara>
+    </w:p>
+    <w:p>
+      <w:pPr>
+        <w:jc w:val="both"/>
+        <w:rPr>
+          <w:i/>
+          <w:sz w:val="28"/>
+          <w:szCs w:val="28"/>
+          <w:lang w:val="en-US"/>
+        </w:rPr>
+      </w:pPr>
+    </w:p>
+    <w:p>
+      <w:pPr>
+        <w:pStyle w:val="ae"/>
+        <w:numPr>
+          <w:ilvl w:val="0"/>
+          <w:numId w:val="2"/>
+        </w:numPr>
+        <w:jc w:val="both"/>
+        <w:rPr>
+          <w:sz w:val="28"/>
+          <w:szCs w:val="28"/>
+          <w:lang w:val="en-US"/>
+        </w:rPr>
+      </w:pPr>
+      <w:r>
+        <w:rPr>
+          <w:sz w:val="28"/>
+          <w:szCs w:val="28"/>
+          <w:lang w:val="en-US"/>
+        </w:rPr>
+        <w:t>3</w:t>
+      </w:r>
+      <w:r>
+        <w:rPr>
+          <w:sz w:val="28"/>
+          <w:szCs w:val="28"/>
+          <w:lang w:val="en-US"/>
+        </w:rPr>
+        <w:t>656</w:t>
+      </w:r>
+      <w:r>
+        <w:rPr>
+          <w:sz w:val="28"/>
+          <w:szCs w:val="28"/>
+          <w:lang w:val="en-US"/>
+        </w:rPr>
+        <w:t>*5 + 162 + 3</w:t>
+      </w:r>
+      <w:r>
+        <w:rPr>
+          <w:sz w:val="28"/>
+          <w:szCs w:val="28"/>
+          <w:lang w:val="en-US"/>
+        </w:rPr>
+        <w:t>656</w:t>
+      </w:r>
+      <w:r>
+        <w:rPr>
+          <w:sz w:val="28"/>
+          <w:szCs w:val="28"/>
+          <w:lang w:val="en-US"/>
+        </w:rPr>
+        <w:t xml:space="preserve">*5 + 162 – </w:t>
+      </w:r>
+      <w:r>
+        <w:rPr>
+          <w:sz w:val="28"/>
+          <w:szCs w:val="28"/>
+          <w:lang w:val="en-US"/>
+        </w:rPr>
+        <w:t>3963 – 162 = 32759</w:t>
+      </w:r>
+      <w:r>
+        <w:rPr>
+          <w:sz w:val="28"/>
+          <w:szCs w:val="28"/>
+        </w:rPr>
+        <w:t xml:space="preserve"> </w:t>
+      </w:r>
+      <w:r>
+        <w:rPr>
+          <w:sz w:val="28"/>
+          <w:szCs w:val="28"/>
+        </w:rPr>
+        <w:t>(</w:t>
+      </w:r>
+      <w:r>
+        <w:rPr>
+          <w:sz w:val="28"/>
+          <w:szCs w:val="28"/>
+        </w:rPr>
+        <w:t>худший случай)</w:t>
+      </w:r>
+    </w:p>
+    <w:p>
+      <w:pPr>
+        <w:pStyle w:val="ae"/>
+        <w:jc w:val="both"/>
+        <w:rPr>
+          <w:i/>
+          <w:sz w:val="28"/>
+          <w:szCs w:val="28"/>
+          <w:lang w:val="en-US"/>
+        </w:rPr>
+      </w:pPr>
+    </w:p>
+    <w:p>
+      <w:pPr>
+        <w:jc w:val="both"/>
+        <w:rPr>
+          <w:rFonts w:eastAsiaTheme="minorEastAsia"/>
+          <w:i/>
+          <w:iCs/>
+          <w:sz w:val="28"/>
+          <w:szCs w:val="28"/>
+          <w:lang w:val="en-US"/>
+        </w:rPr>
+      </w:pPr>
+      <m:oMathPara>
+        <m:oMath>
+          <m:d>
+            <m:dPr>
+              <m:begChr m:val="{"/>
+              <m:endChr m:val=""/>
+              <m:ctrlPr>
+                <w:rPr>
+                  <w:rFonts w:ascii="Cambria Math" w:hAnsi="Cambria Math"/>
+                  <w:i/>
+                  <w:iCs/>
+                  <w:sz w:val="28"/>
+                  <w:szCs w:val="28"/>
+                </w:rPr>
+              </m:ctrlPr>
+            </m:dPr>
             <m:e>
-              <m:f>
-                <m:fPr>
+              <m:eqArr>
+                <m:eqArrPr>
                   <m:ctrlPr>
                     <w:rPr>
                       <w:rFonts w:ascii="Cambria Math" w:hAnsi="Cambria Math"/>
                       <w:i/>
+                      <w:iCs/>
                       <w:sz w:val="28"/>
                       <w:szCs w:val="28"/>
                     </w:rPr>
                   </m:ctrlPr>
-                </m:fPr>
-                <m:num>
+                </m:eqArrPr>
+                <m:e>
                   <m:sSup>
                     <m:sSupPr>
                       <m:ctrlPr>
@@ -7824,38 +7995,285 @@
                       </m:r>
                     </m:sup>
                   </m:sSup>
-                </m:num>
-                <m:den>
                   <m:r>
                     <w:rPr>
                       <w:rFonts w:ascii="Cambria Math" w:hAnsi="Cambria Math"/>
                       <w:sz w:val="28"/>
                       <w:szCs w:val="28"/>
                     </w:rPr>
-                    <m:t>5</m:t>
+                    <m:t>≤ Z&lt;</m:t>
                   </m:r>
-                </m:den>
-              </m:f>
-              <m:r>
+                  <m:r>
+                    <w:rPr>
+                      <w:rFonts w:ascii="Cambria Math" w:hAnsi="Cambria Math"/>
+                      <w:sz w:val="28"/>
+                      <w:szCs w:val="28"/>
+                      <w:lang w:val="en-US"/>
+                    </w:rPr>
+                    <m:t>0</m:t>
+                  </m:r>
+                </m:e>
+                <m:e>
+                  <m:sSup>
+                    <m:sSupPr>
+                      <m:ctrlPr>
+                        <w:rPr>
+                          <w:rFonts w:ascii="Cambria Math" w:hAnsi="Cambria Math"/>
+                          <w:i/>
+                          <w:iCs/>
+                          <w:sz w:val="28"/>
+                          <w:szCs w:val="28"/>
+                        </w:rPr>
+                      </m:ctrlPr>
+                    </m:sSupPr>
+                    <m:e>
+                      <m:r>
+                        <w:rPr>
+                          <w:rFonts w:ascii="Cambria Math" w:hAnsi="Cambria Math"/>
+                          <w:sz w:val="28"/>
+                          <w:szCs w:val="28"/>
+                        </w:rPr>
+                        <m:t>-2</m:t>
+                      </m:r>
+                    </m:e>
+                    <m:sup>
+                      <m:r>
+                        <w:rPr>
+                          <w:rFonts w:ascii="Cambria Math" w:hAnsi="Cambria Math"/>
+                          <w:sz w:val="28"/>
+                          <w:szCs w:val="28"/>
+                        </w:rPr>
+                        <m:t>15</m:t>
+                      </m:r>
+                    </m:sup>
+                  </m:sSup>
+                  <m:r>
+                    <w:rPr>
+                      <w:rFonts w:ascii="Cambria Math" w:hAnsi="Cambria Math"/>
+                      <w:sz w:val="28"/>
+                      <w:szCs w:val="28"/>
+                    </w:rPr>
+                    <m:t>≤ X ≤</m:t>
+                  </m:r>
+                  <m:r>
+                    <w:rPr>
+                      <w:rFonts w:ascii="Cambria Math" w:hAnsi="Cambria Math"/>
+                      <w:sz w:val="28"/>
+                      <w:szCs w:val="28"/>
+                    </w:rPr>
+                    <m:t>3</m:t>
+                  </m:r>
+                  <m:r>
+                    <w:rPr>
+                      <w:rFonts w:ascii="Cambria Math" w:hAnsi="Cambria Math"/>
+                      <w:sz w:val="28"/>
+                      <w:szCs w:val="28"/>
+                      <w:lang w:val="en-US"/>
+                    </w:rPr>
+                    <m:t>656</m:t>
+                  </m:r>
+                </m:e>
+                <m:e>
+                  <m:sSup>
+                    <m:sSupPr>
+                      <m:ctrlPr>
+                        <w:rPr>
+                          <w:rFonts w:ascii="Cambria Math" w:hAnsi="Cambria Math"/>
+                          <w:i/>
+                          <w:iCs/>
+                          <w:sz w:val="28"/>
+                          <w:szCs w:val="28"/>
+                        </w:rPr>
+                      </m:ctrlPr>
+                    </m:sSupPr>
+                    <m:e>
+                      <m:r>
+                        <w:rPr>
+                          <w:rFonts w:ascii="Cambria Math" w:hAnsi="Cambria Math"/>
+                          <w:sz w:val="28"/>
+                          <w:szCs w:val="28"/>
+                        </w:rPr>
+                        <m:t>-2</m:t>
+                      </m:r>
+                    </m:e>
+                    <m:sup>
+                      <m:r>
+                        <w:rPr>
+                          <w:rFonts w:ascii="Cambria Math" w:hAnsi="Cambria Math"/>
+                          <w:sz w:val="28"/>
+                          <w:szCs w:val="28"/>
+                        </w:rPr>
+                        <m:t>15</m:t>
+                      </m:r>
+                    </m:sup>
+                  </m:sSup>
+                  <m:r>
+                    <w:rPr>
+                      <w:rFonts w:ascii="Cambria Math" w:hAnsi="Cambria Math"/>
+                      <w:sz w:val="28"/>
+                      <w:szCs w:val="28"/>
+                    </w:rPr>
+                    <m:t>≤Y≤</m:t>
+                  </m:r>
+                  <m:r>
+                    <w:rPr>
+                      <w:rFonts w:ascii="Cambria Math" w:hAnsi="Cambria Math"/>
+                      <w:sz w:val="28"/>
+                      <w:szCs w:val="28"/>
+                    </w:rPr>
+                    <m:t>3</m:t>
+                  </m:r>
+                  <m:r>
+                    <w:rPr>
+                      <w:rFonts w:ascii="Cambria Math" w:hAnsi="Cambria Math"/>
+                      <w:sz w:val="28"/>
+                      <w:szCs w:val="28"/>
+                      <w:lang w:val="en-US"/>
+                    </w:rPr>
+                    <m:t>656</m:t>
+                  </m:r>
+                </m:e>
+              </m:eqArr>
+            </m:e>
+          </m:d>
+        </m:oMath>
+      </m:oMathPara>
+    </w:p>
+    <w:p>
+      <w:pPr>
+        <w:pStyle w:val="ae"/>
+        <w:jc w:val="both"/>
+        <w:rPr>
+          <w:sz w:val="28"/>
+          <w:szCs w:val="28"/>
+          <w:lang w:val="en-US"/>
+        </w:rPr>
+      </w:pPr>
+    </w:p>
+    <w:p>
+      <w:pPr>
+        <w:pStyle w:val="ae"/>
+        <w:numPr>
+          <w:ilvl w:val="0"/>
+          <w:numId w:val="2"/>
+        </w:numPr>
+        <w:jc w:val="both"/>
+        <w:rPr>
+          <w:sz w:val="28"/>
+          <w:szCs w:val="28"/>
+          <w:lang w:val="en-US"/>
+        </w:rPr>
+      </w:pPr>
+      <w:r>
+        <w:rPr>
+          <w:sz w:val="28"/>
+          <w:szCs w:val="28"/>
+          <w:lang w:val="en-US"/>
+        </w:rPr>
+        <w:lastRenderedPageBreak/>
+        <w:t>3656*5 + 162 + 3656*5 + 162 – 3963 – 162 = 32759</w:t>
+      </w:r>
+      <w:r>
+        <w:rPr>
+          <w:sz w:val="28"/>
+          <w:szCs w:val="28"/>
+        </w:rPr>
+        <w:t xml:space="preserve"> </w:t>
+      </w:r>
+      <w:r>
+        <w:rPr>
+          <w:sz w:val="28"/>
+          <w:szCs w:val="28"/>
+        </w:rPr>
+        <w:t>(</w:t>
+      </w:r>
+      <w:r>
+        <w:rPr>
+          <w:sz w:val="28"/>
+          <w:szCs w:val="28"/>
+        </w:rPr>
+        <w:t>худший случай)</w:t>
+      </w:r>
+    </w:p>
+    <w:p>
+      <w:pPr>
+        <w:pStyle w:val="ae"/>
+        <w:jc w:val="both"/>
+        <w:rPr>
+          <w:i/>
+          <w:sz w:val="28"/>
+          <w:szCs w:val="28"/>
+          <w:lang w:val="en-US"/>
+        </w:rPr>
+      </w:pPr>
+    </w:p>
+    <w:p>
+      <w:pPr>
+        <w:jc w:val="both"/>
+        <w:rPr>
+          <w:rFonts w:eastAsiaTheme="minorEastAsia"/>
+          <w:i/>
+          <w:iCs/>
+          <w:sz w:val="28"/>
+          <w:szCs w:val="28"/>
+          <w:lang w:val="en-US"/>
+        </w:rPr>
+      </w:pPr>
+      <m:oMathPara>
+        <m:oMath>
+          <m:d>
+            <m:dPr>
+              <m:begChr m:val="{"/>
+              <m:endChr m:val=""/>
+              <m:ctrlPr>
                 <w:rPr>
                   <w:rFonts w:ascii="Cambria Math" w:hAnsi="Cambria Math"/>
+                  <w:i/>
+                  <w:iCs/>
                   <w:sz w:val="28"/>
                   <w:szCs w:val="28"/>
                 </w:rPr>
-                <m:t xml:space="preserve">≤ Z ≤ </m:t>
-              </m:r>
-              <m:f>
-                <m:fPr>
+              </m:ctrlPr>
+            </m:dPr>
+            <m:e>
+              <m:eqArr>
+                <m:eqArrPr>
                   <m:ctrlPr>
                     <w:rPr>
                       <w:rFonts w:ascii="Cambria Math" w:hAnsi="Cambria Math"/>
                       <w:i/>
+                      <w:iCs/>
                       <w:sz w:val="28"/>
                       <w:szCs w:val="28"/>
                     </w:rPr>
                   </m:ctrlPr>
-                </m:fPr>
-                <m:num>
+                </m:eqArrPr>
+                <m:e>
+                  <m:r>
+                    <w:rPr>
+                      <w:rFonts w:ascii="Cambria Math" w:hAnsi="Cambria Math"/>
+                      <w:sz w:val="28"/>
+                      <w:szCs w:val="28"/>
+                    </w:rPr>
+                    <m:t>3</m:t>
+                  </m:r>
+                  <m:r>
+                    <w:rPr>
+                      <w:rFonts w:ascii="Cambria Math" w:hAnsi="Cambria Math"/>
+                      <w:sz w:val="28"/>
+                      <w:szCs w:val="28"/>
+                      <w:lang w:val="en-US"/>
+                    </w:rPr>
+                    <m:t>963</m:t>
+                  </m:r>
+                  <m:r>
+                    <w:rPr>
+                      <w:rFonts w:ascii="Cambria Math" w:hAnsi="Cambria Math"/>
+                      <w:sz w:val="28"/>
+                      <w:szCs w:val="28"/>
+                    </w:rPr>
+                    <m:t>≤ Z&lt;</m:t>
+                  </m:r>
                   <m:sSup>
                     <m:sSupPr>
                       <m:ctrlPr>
@@ -7906,22 +8324,157 @@
                     </w:rPr>
                     <m:t>1</m:t>
                   </m:r>
-                </m:num>
-                <m:den>
+                </m:e>
+                <m:e>
+                  <m:sSup>
+                    <m:sSupPr>
+                      <m:ctrlPr>
+                        <w:rPr>
+                          <w:rFonts w:ascii="Cambria Math" w:hAnsi="Cambria Math"/>
+                          <w:i/>
+                          <w:iCs/>
+                          <w:sz w:val="28"/>
+                          <w:szCs w:val="28"/>
+                        </w:rPr>
+                      </m:ctrlPr>
+                    </m:sSupPr>
+                    <m:e>
+                      <m:r>
+                        <w:rPr>
+                          <w:rFonts w:ascii="Cambria Math" w:hAnsi="Cambria Math"/>
+                          <w:sz w:val="28"/>
+                          <w:szCs w:val="28"/>
+                        </w:rPr>
+                        <m:t>-2</m:t>
+                      </m:r>
+                    </m:e>
+                    <m:sup>
+                      <m:r>
+                        <w:rPr>
+                          <w:rFonts w:ascii="Cambria Math" w:hAnsi="Cambria Math"/>
+                          <w:sz w:val="28"/>
+                          <w:szCs w:val="28"/>
+                        </w:rPr>
+                        <m:t>15</m:t>
+                      </m:r>
+                    </m:sup>
+                  </m:sSup>
                   <m:r>
                     <w:rPr>
                       <w:rFonts w:ascii="Cambria Math" w:hAnsi="Cambria Math"/>
                       <w:sz w:val="28"/>
                       <w:szCs w:val="28"/>
                     </w:rPr>
-                    <m:t>5</m:t>
+                    <m:t>≤ X ≤</m:t>
                   </m:r>
-                </m:den>
-              </m:f>
+                  <m:r>
+                    <w:rPr>
+                      <w:rFonts w:ascii="Cambria Math" w:hAnsi="Cambria Math"/>
+                      <w:sz w:val="28"/>
+                      <w:szCs w:val="28"/>
+                    </w:rPr>
+                    <m:t>3</m:t>
+                  </m:r>
+                  <m:r>
+                    <w:rPr>
+                      <w:rFonts w:ascii="Cambria Math" w:hAnsi="Cambria Math"/>
+                      <w:sz w:val="28"/>
+                      <w:szCs w:val="28"/>
+                      <w:lang w:val="en-US"/>
+                    </w:rPr>
+                    <m:t>656</m:t>
+                  </m:r>
+                </m:e>
+                <m:e>
+                  <m:sSup>
+                    <m:sSupPr>
+                      <m:ctrlPr>
+                        <w:rPr>
+                          <w:rFonts w:ascii="Cambria Math" w:hAnsi="Cambria Math"/>
+                          <w:i/>
+                          <w:iCs/>
+                          <w:sz w:val="28"/>
+                          <w:szCs w:val="28"/>
+                        </w:rPr>
+                      </m:ctrlPr>
+                    </m:sSupPr>
+                    <m:e>
+                      <m:r>
+                        <w:rPr>
+                          <w:rFonts w:ascii="Cambria Math" w:hAnsi="Cambria Math"/>
+                          <w:sz w:val="28"/>
+                          <w:szCs w:val="28"/>
+                        </w:rPr>
+                        <m:t>-2</m:t>
+                      </m:r>
+                    </m:e>
+                    <m:sup>
+                      <m:r>
+                        <w:rPr>
+                          <w:rFonts w:ascii="Cambria Math" w:hAnsi="Cambria Math"/>
+                          <w:sz w:val="28"/>
+                          <w:szCs w:val="28"/>
+                        </w:rPr>
+                        <m:t>15</m:t>
+                      </m:r>
+                    </m:sup>
+                  </m:sSup>
+                  <m:r>
+                    <w:rPr>
+                      <w:rFonts w:ascii="Cambria Math" w:hAnsi="Cambria Math"/>
+                      <w:sz w:val="28"/>
+                      <w:szCs w:val="28"/>
+                    </w:rPr>
+                    <m:t>≤Y≤</m:t>
+                  </m:r>
+                  <m:r>
+                    <w:rPr>
+                      <w:rFonts w:ascii="Cambria Math" w:hAnsi="Cambria Math"/>
+                      <w:sz w:val="28"/>
+                      <w:szCs w:val="28"/>
+                    </w:rPr>
+                    <m:t>3</m:t>
+                  </m:r>
+                  <m:r>
+                    <w:rPr>
+                      <w:rFonts w:ascii="Cambria Math" w:hAnsi="Cambria Math"/>
+                      <w:sz w:val="28"/>
+                      <w:szCs w:val="28"/>
+                      <w:lang w:val="en-US"/>
+                    </w:rPr>
+                    <m:t>656</m:t>
+                  </m:r>
+                </m:e>
+              </m:eqArr>
             </m:e>
-          </m:eqArr>
+          </m:d>
         </m:oMath>
       </m:oMathPara>
+    </w:p>
+    <w:p>
+      <w:pPr>
+        <w:pStyle w:val="ae"/>
+        <w:jc w:val="both"/>
+        <w:rPr>
+          <w:rFonts w:eastAsiaTheme="minorEastAsia"/>
+          <w:i/>
+          <w:iCs/>
+          <w:sz w:val="28"/>
+          <w:szCs w:val="28"/>
+          <w:lang w:val="en-US"/>
+        </w:rPr>
+      </w:pPr>
+    </w:p>
+    <w:p>
+      <w:pPr>
+        <w:jc w:val="both"/>
+        <w:rPr>
+          <w:i/>
+          <w:sz w:val="28"/>
+          <w:szCs w:val="28"/>
+          <w:lang w:val="en-US"/>
+        </w:rPr>
+      </w:pPr>
     </w:p>
     <w:p>
       <w:pPr>
@@ -7936,22 +8489,7 @@
           <w:sz w:val="28"/>
           <w:szCs w:val="28"/>
         </w:rPr>
-        <w:t xml:space="preserve">-31536 &lt;= </w:t>
-      </w:r>
-      <w:r>
-        <w:rPr>
-          <w:sz w:val="28"/>
-          <w:szCs w:val="28"/>
-          <w:lang w:val="en-US"/>
-        </w:rPr>
-        <w:t>R</w:t>
-      </w:r>
-      <w:r>
-        <w:rPr>
-          <w:sz w:val="28"/>
-          <w:szCs w:val="28"/>
-        </w:rPr>
-        <w:t xml:space="preserve"> &lt;= 32767 </w:t>
+        <w:t xml:space="preserve"> </w:t>
       </w:r>
     </w:p>
     <w:p>
@@ -8357,6 +8895,7 @@
         <w:rPr>
           <w:sz w:val="28"/>
           <w:szCs w:val="28"/>
+          <w:lang w:val="en-US"/>
         </w:rPr>
       </w:pPr>
     </w:p>
@@ -8365,38 +8904,7 @@
         <w:rPr>
           <w:sz w:val="28"/>
           <w:szCs w:val="28"/>
-        </w:rPr>
-      </w:pPr>
-    </w:p>
-    <w:p>
-      <w:pPr>
-        <w:rPr>
-          <w:sz w:val="28"/>
-          <w:szCs w:val="28"/>
-        </w:rPr>
-      </w:pPr>
-    </w:p>
-    <w:p>
-      <w:pPr>
-        <w:rPr>
-          <w:sz w:val="28"/>
-          <w:szCs w:val="28"/>
-        </w:rPr>
-      </w:pPr>
-    </w:p>
-    <w:p>
-      <w:pPr>
-        <w:rPr>
-          <w:sz w:val="28"/>
-          <w:szCs w:val="28"/>
-        </w:rPr>
-      </w:pPr>
-    </w:p>
-    <w:p>
-      <w:pPr>
-        <w:rPr>
-          <w:sz w:val="28"/>
-          <w:szCs w:val="28"/>
+          <w:vertAlign w:val="subscript"/>
         </w:rPr>
       </w:pPr>
       <w:r>
@@ -8411,6 +8919,7 @@
         <w:rPr>
           <w:sz w:val="28"/>
           <w:szCs w:val="28"/>
+          <w:lang w:val="en-US"/>
         </w:rPr>
         <w:t xml:space="preserve"> = 5010</w:t>
       </w:r>
@@ -8419,6 +8928,7 @@
           <w:sz w:val="28"/>
           <w:szCs w:val="28"/>
           <w:vertAlign w:val="subscript"/>
+          <w:lang w:val="en-US"/>
         </w:rPr>
         <w:t>10</w:t>
       </w:r>
@@ -8426,6 +8936,23 @@
         <w:rPr>
           <w:sz w:val="28"/>
           <w:szCs w:val="28"/>
+          <w:lang w:val="en-US"/>
+        </w:rPr>
+        <w:t xml:space="preserve"> </w:t>
+      </w:r>
+      <w:r>
+        <w:rPr>
+          <w:sz w:val="28"/>
+          <w:szCs w:val="28"/>
+          <w:lang w:val="en-US"/>
+        </w:rPr>
+        <w:t>–</w:t>
+      </w:r>
+      <w:r>
+        <w:rPr>
+          <w:sz w:val="28"/>
+          <w:szCs w:val="28"/>
+          <w:lang w:val="en-US"/>
         </w:rPr>
         <w:t xml:space="preserve"> </w:t>
       </w:r>
@@ -8434,12 +8961,13 @@
           <w:sz w:val="28"/>
           <w:szCs w:val="28"/>
         </w:rPr>
-        <w:t>–</w:t>
+        <w:t>это</w:t>
       </w:r>
       <w:r>
         <w:rPr>
           <w:sz w:val="28"/>
           <w:szCs w:val="28"/>
+          <w:lang w:val="en-US"/>
         </w:rPr>
         <w:t xml:space="preserve"> </w:t>
       </w:r>
@@ -8447,13 +8975,7 @@
         <w:rPr>
           <w:sz w:val="28"/>
           <w:szCs w:val="28"/>
-        </w:rPr>
-        <w:t xml:space="preserve">это </w:t>
-      </w:r>
-      <w:r>
-        <w:rPr>
-          <w:sz w:val="28"/>
-          <w:szCs w:val="28"/>
+          <w:lang w:val="en-US"/>
         </w:rPr>
         <w:t>1392</w:t>
       </w:r>
@@ -8462,9 +8984,138 @@
           <w:sz w:val="28"/>
           <w:szCs w:val="28"/>
           <w:vertAlign w:val="subscript"/>
+          <w:lang w:val="en-US"/>
         </w:rPr>
         <w:t>16</w:t>
       </w:r>
+    </w:p>
+    <w:p>
+      <w:pPr>
+        <w:rPr>
+          <w:sz w:val="28"/>
+          <w:szCs w:val="28"/>
+        </w:rPr>
+      </w:pPr>
+    </w:p>
+    <w:p>
+      <w:pPr>
+        <w:ind w:left="2832"/>
+        <w:rPr>
+          <w:rFonts w:ascii="Times New Roman" w:hAnsi="Times New Roman" w:cs="Times New Roman"/>
+          <w:color w:val="FF0000"/>
+          <w:lang w:val="en-US"/>
+        </w:rPr>
+      </w:pPr>
+      <w:r>
+        <w:rPr>
+          <w:rFonts w:ascii="Times New Roman" w:hAnsi="Times New Roman" w:cs="Times New Roman"/>
+          <w:color w:val="FF0000"/>
+          <w:lang w:val="en-US"/>
+        </w:rPr>
+        <w:t>R = F(X) + F(Y) – F(Z+1) – 2</w:t>
+      </w:r>
+    </w:p>
+    <w:p>
+      <w:pPr>
+        <w:ind w:left="2832"/>
+        <w:rPr>
+          <w:rFonts w:ascii="Times New Roman" w:hAnsi="Times New Roman" w:cs="Times New Roman"/>
+          <w:color w:val="FF0000"/>
+          <w:lang w:val="en-US"/>
+        </w:rPr>
+      </w:pPr>
+    </w:p>
+    <w:p>
+      <w:pPr>
+        <w:rPr>
+          <w:rFonts w:ascii="Times New Roman" w:hAnsi="Times New Roman" w:cs="Times New Roman"/>
+          <w:color w:val="FF0000"/>
+          <w:lang w:val="en-US"/>
+        </w:rPr>
+      </w:pPr>
+      <m:oMathPara>
+        <m:oMath>
+          <m:r>
+            <w:rPr>
+              <w:rFonts w:ascii="Cambria Math" w:hAnsi="Cambria Math" w:cs="Times New Roman"/>
+              <w:color w:val="FF0000"/>
+            </w:rPr>
+            <m:t xml:space="preserve">f(x) = </m:t>
+          </m:r>
+          <m:d>
+            <m:dPr>
+              <m:begChr m:val="{"/>
+              <m:endChr m:val=""/>
+              <m:ctrlPr>
+                <w:rPr>
+                  <w:rFonts w:ascii="Cambria Math" w:hAnsi="Cambria Math" w:cs="Times New Roman"/>
+                  <w:i/>
+                  <w:color w:val="FF0000"/>
+                </w:rPr>
+              </m:ctrlPr>
+            </m:dPr>
+            <m:e>
+              <m:m>
+                <m:mPr>
+                  <m:mcs>
+                    <m:mc>
+                      <m:mcPr>
+                        <m:count m:val="1"/>
+                        <m:mcJc m:val="center"/>
+                      </m:mcPr>
+                    </m:mc>
+                  </m:mcs>
+                  <m:ctrlPr>
+                    <w:rPr>
+                      <w:rFonts w:ascii="Cambria Math" w:hAnsi="Cambria Math" w:cs="Times New Roman"/>
+                      <w:i/>
+                      <w:color w:val="FF0000"/>
+                    </w:rPr>
+                  </m:ctrlPr>
+                </m:mPr>
+                <m:mr>
+                  <m:e>
+                    <m:r>
+                      <w:rPr>
+                        <w:rFonts w:ascii="Cambria Math" w:hAnsi="Cambria Math" w:cs="Times New Roman"/>
+                        <w:color w:val="FF0000"/>
+                      </w:rPr>
+                      <m:t>5</m:t>
+                    </m:r>
+                    <m:r>
+                      <w:rPr>
+                        <w:rFonts w:ascii="Cambria Math" w:hAnsi="Cambria Math" w:cs="Times New Roman"/>
+                        <w:color w:val="FF0000"/>
+                        <w:lang w:val="en-US"/>
+                      </w:rPr>
+                      <m:t>x+B, 0≤x&lt;A</m:t>
+                    </m:r>
+                  </m:e>
+                </m:mr>
+                <m:mr>
+                  <m:e>
+                    <m:r>
+                      <w:rPr>
+                        <w:rFonts w:ascii="Cambria Math" w:hAnsi="Cambria Math" w:cs="Times New Roman"/>
+                        <w:color w:val="FF0000"/>
+                      </w:rPr>
+                      <m:t>A</m:t>
+                    </m:r>
+                    <m:r>
+                      <w:rPr>
+                        <w:rFonts w:ascii="Cambria Math" w:hAnsi="Cambria Math" w:cs="Times New Roman"/>
+                        <w:color w:val="FF0000"/>
+                        <w:lang w:val="en-US"/>
+                      </w:rPr>
+                      <m:t>, x &lt; 0, x ≥A</m:t>
+                    </m:r>
+                  </m:e>
+                </m:mr>
+              </m:m>
+            </m:e>
+          </m:d>
+        </m:oMath>
+      </m:oMathPara>
     </w:p>
     <w:p>
       <w:pPr>
@@ -8572,6 +9223,7 @@
                 <w:lang w:eastAsia="ru-RU"/>
               </w:rPr>
             </w:pPr>
+            <w:proofErr w:type="spellStart"/>
             <w:r>
               <w:rPr>
                 <w:rFonts w:ascii="Calibri" w:eastAsia="Times New Roman" w:hAnsi="Calibri" w:cs="Calibri"/>
@@ -8584,6 +9236,7 @@
               </w:rPr>
               <w:t>Адр</w:t>
             </w:r>
+            <w:proofErr w:type="spellEnd"/>
           </w:p>
         </w:tc>
         <w:tc>
@@ -8612,6 +9265,7 @@
                 <w:lang w:eastAsia="ru-RU"/>
               </w:rPr>
             </w:pPr>
+            <w:proofErr w:type="spellStart"/>
             <w:r>
               <w:rPr>
                 <w:rFonts w:ascii="Calibri" w:eastAsia="Times New Roman" w:hAnsi="Calibri" w:cs="Calibri"/>
@@ -8624,6 +9278,7 @@
               </w:rPr>
               <w:t>Знчн</w:t>
             </w:r>
+            <w:proofErr w:type="spellEnd"/>
           </w:p>
         </w:tc>
         <w:tc>
@@ -9012,6 +9667,7 @@
                 <w:lang w:val="en-US" w:eastAsia="ru-RU"/>
               </w:rPr>
             </w:pPr>
+            <w:proofErr w:type="spellStart"/>
             <w:r>
               <w:rPr>
                 <w:rFonts w:ascii="Calibri" w:eastAsia="Times New Roman" w:hAnsi="Calibri" w:cs="Calibri"/>
@@ -9024,6 +9680,7 @@
               </w:rPr>
               <w:t>Адр</w:t>
             </w:r>
+            <w:proofErr w:type="spellEnd"/>
           </w:p>
         </w:tc>
         <w:tc>
@@ -9052,6 +9709,7 @@
                 <w:lang w:val="en-US" w:eastAsia="ru-RU"/>
               </w:rPr>
             </w:pPr>
+            <w:proofErr w:type="spellStart"/>
             <w:r>
               <w:rPr>
                 <w:rFonts w:ascii="Calibri" w:eastAsia="Times New Roman" w:hAnsi="Calibri" w:cs="Calibri"/>
@@ -9064,6 +9722,7 @@
               </w:rPr>
               <w:t>Знчн</w:t>
             </w:r>
+            <w:proofErr w:type="spellEnd"/>
           </w:p>
         </w:tc>
       </w:tr>
@@ -31248,11 +31907,19 @@
         </w:rPr>
         <w:t>JUMP</w:t>
       </w:r>
+      <w:proofErr w:type="spellStart"/>
       <w:r>
         <w:rPr>
           <w:rFonts w:eastAsia="TimesNewRomanPSMT"/>
         </w:rPr>
-        <w:t>ами. Попробовал поработать с ветвлениями и изучил их метод взаимодействия в программе.</w:t>
+        <w:t>ами</w:t>
+      </w:r>
+      <w:proofErr w:type="spellEnd"/>
+      <w:r>
+        <w:rPr>
+          <w:rFonts w:eastAsia="TimesNewRomanPSMT"/>
+        </w:rPr>
+        <w:t>. Попробовал поработать с ветвлениями и изучил их метод взаимодействия в программе.</w:t>
       </w:r>
     </w:p>
     <w:p>
@@ -31579,8 +32246,284 @@
       </w:pPr>
     </w:lvl>
   </w:abstractNum>
+  <w:abstractNum w:abstractNumId="1" w15:restartNumberingAfterBreak="0">
+    <w:nsid w:val="19CD0F31"/>
+    <w:multiLevelType w:val="hybridMultilevel"/>
+    <w:tmpl w:val="37786E48"/>
+    <w:lvl w:ilvl="0" w:tplc="FFFFFFFF">
+      <w:start w:val="1"/>
+      <w:numFmt w:val="decimal"/>
+      <w:lvlText w:val="%1)"/>
+      <w:lvlJc w:val="left"/>
+      <w:pPr>
+        <w:ind w:left="720" w:hanging="360"/>
+      </w:pPr>
+      <w:rPr>
+        <w:rFonts w:hint="default"/>
+      </w:rPr>
+    </w:lvl>
+    <w:lvl w:ilvl="1" w:tplc="FFFFFFFF" w:tentative="1">
+      <w:start w:val="1"/>
+      <w:numFmt w:val="lowerLetter"/>
+      <w:lvlText w:val="%2."/>
+      <w:lvlJc w:val="left"/>
+      <w:pPr>
+        <w:ind w:left="1440" w:hanging="360"/>
+      </w:pPr>
+    </w:lvl>
+    <w:lvl w:ilvl="2" w:tplc="FFFFFFFF" w:tentative="1">
+      <w:start w:val="1"/>
+      <w:numFmt w:val="lowerRoman"/>
+      <w:lvlText w:val="%3."/>
+      <w:lvlJc w:val="right"/>
+      <w:pPr>
+        <w:ind w:left="2160" w:hanging="180"/>
+      </w:pPr>
+    </w:lvl>
+    <w:lvl w:ilvl="3" w:tplc="FFFFFFFF" w:tentative="1">
+      <w:start w:val="1"/>
+      <w:numFmt w:val="decimal"/>
+      <w:lvlText w:val="%4."/>
+      <w:lvlJc w:val="left"/>
+      <w:pPr>
+        <w:ind w:left="2880" w:hanging="360"/>
+      </w:pPr>
+    </w:lvl>
+    <w:lvl w:ilvl="4" w:tplc="FFFFFFFF" w:tentative="1">
+      <w:start w:val="1"/>
+      <w:numFmt w:val="lowerLetter"/>
+      <w:lvlText w:val="%5."/>
+      <w:lvlJc w:val="left"/>
+      <w:pPr>
+        <w:ind w:left="3600" w:hanging="360"/>
+      </w:pPr>
+    </w:lvl>
+    <w:lvl w:ilvl="5" w:tplc="FFFFFFFF" w:tentative="1">
+      <w:start w:val="1"/>
+      <w:numFmt w:val="lowerRoman"/>
+      <w:lvlText w:val="%6."/>
+      <w:lvlJc w:val="right"/>
+      <w:pPr>
+        <w:ind w:left="4320" w:hanging="180"/>
+      </w:pPr>
+    </w:lvl>
+    <w:lvl w:ilvl="6" w:tplc="FFFFFFFF" w:tentative="1">
+      <w:start w:val="1"/>
+      <w:numFmt w:val="decimal"/>
+      <w:lvlText w:val="%7."/>
+      <w:lvlJc w:val="left"/>
+      <w:pPr>
+        <w:ind w:left="5040" w:hanging="360"/>
+      </w:pPr>
+    </w:lvl>
+    <w:lvl w:ilvl="7" w:tplc="FFFFFFFF" w:tentative="1">
+      <w:start w:val="1"/>
+      <w:numFmt w:val="lowerLetter"/>
+      <w:lvlText w:val="%8."/>
+      <w:lvlJc w:val="left"/>
+      <w:pPr>
+        <w:ind w:left="5760" w:hanging="360"/>
+      </w:pPr>
+    </w:lvl>
+    <w:lvl w:ilvl="8" w:tplc="FFFFFFFF" w:tentative="1">
+      <w:start w:val="1"/>
+      <w:numFmt w:val="lowerRoman"/>
+      <w:lvlText w:val="%9."/>
+      <w:lvlJc w:val="right"/>
+      <w:pPr>
+        <w:ind w:left="6480" w:hanging="180"/>
+      </w:pPr>
+    </w:lvl>
+  </w:abstractNum>
+  <w:abstractNum w:abstractNumId="2" w15:restartNumberingAfterBreak="0">
+    <w:nsid w:val="43BB25F1"/>
+    <w:multiLevelType w:val="hybridMultilevel"/>
+    <w:tmpl w:val="37786E48"/>
+    <w:lvl w:ilvl="0" w:tplc="FFFFFFFF">
+      <w:start w:val="1"/>
+      <w:numFmt w:val="decimal"/>
+      <w:lvlText w:val="%1)"/>
+      <w:lvlJc w:val="left"/>
+      <w:pPr>
+        <w:ind w:left="720" w:hanging="360"/>
+      </w:pPr>
+      <w:rPr>
+        <w:rFonts w:hint="default"/>
+      </w:rPr>
+    </w:lvl>
+    <w:lvl w:ilvl="1" w:tplc="FFFFFFFF" w:tentative="1">
+      <w:start w:val="1"/>
+      <w:numFmt w:val="lowerLetter"/>
+      <w:lvlText w:val="%2."/>
+      <w:lvlJc w:val="left"/>
+      <w:pPr>
+        <w:ind w:left="1440" w:hanging="360"/>
+      </w:pPr>
+    </w:lvl>
+    <w:lvl w:ilvl="2" w:tplc="FFFFFFFF" w:tentative="1">
+      <w:start w:val="1"/>
+      <w:numFmt w:val="lowerRoman"/>
+      <w:lvlText w:val="%3."/>
+      <w:lvlJc w:val="right"/>
+      <w:pPr>
+        <w:ind w:left="2160" w:hanging="180"/>
+      </w:pPr>
+    </w:lvl>
+    <w:lvl w:ilvl="3" w:tplc="FFFFFFFF" w:tentative="1">
+      <w:start w:val="1"/>
+      <w:numFmt w:val="decimal"/>
+      <w:lvlText w:val="%4."/>
+      <w:lvlJc w:val="left"/>
+      <w:pPr>
+        <w:ind w:left="2880" w:hanging="360"/>
+      </w:pPr>
+    </w:lvl>
+    <w:lvl w:ilvl="4" w:tplc="FFFFFFFF" w:tentative="1">
+      <w:start w:val="1"/>
+      <w:numFmt w:val="lowerLetter"/>
+      <w:lvlText w:val="%5."/>
+      <w:lvlJc w:val="left"/>
+      <w:pPr>
+        <w:ind w:left="3600" w:hanging="360"/>
+      </w:pPr>
+    </w:lvl>
+    <w:lvl w:ilvl="5" w:tplc="FFFFFFFF" w:tentative="1">
+      <w:start w:val="1"/>
+      <w:numFmt w:val="lowerRoman"/>
+      <w:lvlText w:val="%6."/>
+      <w:lvlJc w:val="right"/>
+      <w:pPr>
+        <w:ind w:left="4320" w:hanging="180"/>
+      </w:pPr>
+    </w:lvl>
+    <w:lvl w:ilvl="6" w:tplc="FFFFFFFF" w:tentative="1">
+      <w:start w:val="1"/>
+      <w:numFmt w:val="decimal"/>
+      <w:lvlText w:val="%7."/>
+      <w:lvlJc w:val="left"/>
+      <w:pPr>
+        <w:ind w:left="5040" w:hanging="360"/>
+      </w:pPr>
+    </w:lvl>
+    <w:lvl w:ilvl="7" w:tplc="FFFFFFFF" w:tentative="1">
+      <w:start w:val="1"/>
+      <w:numFmt w:val="lowerLetter"/>
+      <w:lvlText w:val="%8."/>
+      <w:lvlJc w:val="left"/>
+      <w:pPr>
+        <w:ind w:left="5760" w:hanging="360"/>
+      </w:pPr>
+    </w:lvl>
+    <w:lvl w:ilvl="8" w:tplc="FFFFFFFF" w:tentative="1">
+      <w:start w:val="1"/>
+      <w:numFmt w:val="lowerRoman"/>
+      <w:lvlText w:val="%9."/>
+      <w:lvlJc w:val="right"/>
+      <w:pPr>
+        <w:ind w:left="6480" w:hanging="180"/>
+      </w:pPr>
+    </w:lvl>
+  </w:abstractNum>
+  <w:abstractNum w:abstractNumId="3" w15:restartNumberingAfterBreak="0">
+    <w:nsid w:val="6F5438B2"/>
+    <w:multiLevelType w:val="hybridMultilevel"/>
+    <w:tmpl w:val="37786E48"/>
+    <w:lvl w:ilvl="0" w:tplc="04190011">
+      <w:start w:val="1"/>
+      <w:numFmt w:val="decimal"/>
+      <w:lvlText w:val="%1)"/>
+      <w:lvlJc w:val="left"/>
+      <w:pPr>
+        <w:ind w:left="720" w:hanging="360"/>
+      </w:pPr>
+      <w:rPr>
+        <w:rFonts w:hint="default"/>
+      </w:rPr>
+    </w:lvl>
+    <w:lvl w:ilvl="1" w:tplc="04190019" w:tentative="1">
+      <w:start w:val="1"/>
+      <w:numFmt w:val="lowerLetter"/>
+      <w:lvlText w:val="%2."/>
+      <w:lvlJc w:val="left"/>
+      <w:pPr>
+        <w:ind w:left="1440" w:hanging="360"/>
+      </w:pPr>
+    </w:lvl>
+    <w:lvl w:ilvl="2" w:tplc="0419001B" w:tentative="1">
+      <w:start w:val="1"/>
+      <w:numFmt w:val="lowerRoman"/>
+      <w:lvlText w:val="%3."/>
+      <w:lvlJc w:val="right"/>
+      <w:pPr>
+        <w:ind w:left="2160" w:hanging="180"/>
+      </w:pPr>
+    </w:lvl>
+    <w:lvl w:ilvl="3" w:tplc="0419000F" w:tentative="1">
+      <w:start w:val="1"/>
+      <w:numFmt w:val="decimal"/>
+      <w:lvlText w:val="%4."/>
+      <w:lvlJc w:val="left"/>
+      <w:pPr>
+        <w:ind w:left="2880" w:hanging="360"/>
+      </w:pPr>
+    </w:lvl>
+    <w:lvl w:ilvl="4" w:tplc="04190019" w:tentative="1">
+      <w:start w:val="1"/>
+      <w:numFmt w:val="lowerLetter"/>
+      <w:lvlText w:val="%5."/>
+      <w:lvlJc w:val="left"/>
+      <w:pPr>
+        <w:ind w:left="3600" w:hanging="360"/>
+      </w:pPr>
+    </w:lvl>
+    <w:lvl w:ilvl="5" w:tplc="0419001B" w:tentative="1">
+      <w:start w:val="1"/>
+      <w:numFmt w:val="lowerRoman"/>
+      <w:lvlText w:val="%6."/>
+      <w:lvlJc w:val="right"/>
+      <w:pPr>
+        <w:ind w:left="4320" w:hanging="180"/>
+      </w:pPr>
+    </w:lvl>
+    <w:lvl w:ilvl="6" w:tplc="0419000F" w:tentative="1">
+      <w:start w:val="1"/>
+      <w:numFmt w:val="decimal"/>
+      <w:lvlText w:val="%7."/>
+      <w:lvlJc w:val="left"/>
+      <w:pPr>
+        <w:ind w:left="5040" w:hanging="360"/>
+      </w:pPr>
+    </w:lvl>
+    <w:lvl w:ilvl="7" w:tplc="04190019" w:tentative="1">
+      <w:start w:val="1"/>
+      <w:numFmt w:val="lowerLetter"/>
+      <w:lvlText w:val="%8."/>
+      <w:lvlJc w:val="left"/>
+      <w:pPr>
+        <w:ind w:left="5760" w:hanging="360"/>
+      </w:pPr>
+    </w:lvl>
+    <w:lvl w:ilvl="8" w:tplc="0419001B" w:tentative="1">
+      <w:start w:val="1"/>
+      <w:numFmt w:val="lowerRoman"/>
+      <w:lvlText w:val="%9."/>
+      <w:lvlJc w:val="right"/>
+      <w:pPr>
+        <w:ind w:left="6480" w:hanging="180"/>
+      </w:pPr>
+    </w:lvl>
+  </w:abstractNum>
   <w:num w:numId="1" w16cid:durableId="655912240">
     <w:abstractNumId w:val="0"/>
+  </w:num>
+  <w:num w:numId="2" w16cid:durableId="128868545">
+    <w:abstractNumId w:val="3"/>
+  </w:num>
+  <w:num w:numId="3" w16cid:durableId="903947784">
+    <w:abstractNumId w:val="2"/>
+  </w:num>
+  <w:num w:numId="4" w16cid:durableId="1919318786">
+    <w:abstractNumId w:val="1"/>
   </w:num>
 </w:numbering>
 </file>
@@ -31979,7 +32922,7 @@
   <w:style w:type="paragraph" w:default="1" w:styleId="a">
     <w:name w:val="Normal"/>
     <w:qFormat/>
-    <w:rsid w:val="008719BF"/>
+    <w:rsid w:val="00790CD9"/>
   </w:style>
   <w:style w:type="paragraph" w:styleId="1">
     <w:name w:val="heading 1"/>

</xml_diff>